<commit_message>
Finished the Simulation Module manual
Note that the ScreenIO class is not discussed in detail
</commit_message>
<xml_diff>
--- a/info/Manual/Simulation Module.docx
+++ b/info/Manual/Simulation Module.docx
@@ -8,6 +8,11 @@
       </w:pPr>
       <w:r>
         <w:t>Simulation Module (sim)</w:t>
+      </w:r>
+    </w:p>
+    <w:p>
+      <w:r>
+        <w:t xml:space="preserve">It should be noted that there are separate versions of the sim module for the qt and pygame versions of BlueSky. This document only discusses the qt version of the sim module. </w:t>
       </w:r>
     </w:p>
     <w:p>
@@ -60,7 +65,13 @@
         </w:numPr>
       </w:pPr>
       <w:r>
-        <w:t xml:space="preserve">It can be used to create a sim object, which in turn contains other objects (such as the traf and stack and scnreenio. </w:t>
+        <w:t>It can be used to create a sim object, which in turn contains other objects (such as the traf and stack and scnreenio</w:t>
+      </w:r>
+      <w:r>
+        <w:t>)</w:t>
+      </w:r>
+      <w:r>
+        <w:t xml:space="preserve">. </w:t>
       </w:r>
     </w:p>
     <w:p>
@@ -211,6 +222,7 @@
         <w:pStyle w:val="Heading2"/>
       </w:pPr>
       <w:r>
+        <w:lastRenderedPageBreak/>
         <w:t>doWork</w:t>
       </w:r>
       <w:r>
@@ -240,11 +252,7 @@
         <w:t xml:space="preserve">thods of the other classes that are called from within the doWork function are, for example, </w:t>
       </w:r>
       <w:r>
-        <w:t xml:space="preserve">responsible for </w:t>
-      </w:r>
-      <w:r>
-        <w:lastRenderedPageBreak/>
-        <w:t xml:space="preserve">processing </w:t>
+        <w:t xml:space="preserve">responsible for processing </w:t>
       </w:r>
       <w:r>
         <w:t>all stack commands, updating the states of the traffic. In this sense, this function contains the main simulation loop (even though there is another function called MainLoop in the Simulation module).</w:t>
@@ -406,7 +414,6 @@
         <w:t>Outputs: -</w:t>
       </w:r>
     </w:p>
-    <w:p/>
     <w:p>
       <w:pPr>
         <w:pStyle w:val="Heading2"/>
@@ -414,6 +421,7 @@
       <w:bookmarkStart w:id="11" w:name="OLE_LINK12"/>
       <w:bookmarkStart w:id="12" w:name="OLE_LINK13"/>
       <w:r>
+        <w:lastRenderedPageBreak/>
         <w:t xml:space="preserve">reset(self) </w:t>
       </w:r>
     </w:p>
@@ -437,11 +445,7 @@
         <w:t>process</w:t>
       </w:r>
       <w:r>
-        <w:t xml:space="preserve"> </w:t>
-      </w:r>
-      <w:r>
-        <w:lastRenderedPageBreak/>
-        <w:t xml:space="preserve">function in the CommandStack class to load a new scenario </w:t>
+        <w:t xml:space="preserve"> function in the CommandStack class to load a new scenario </w:t>
       </w:r>
       <w:r>
         <w:t xml:space="preserve">file. It also resets the simulation time  (simt) to 0 and resets the traffic arrays by calling the traf.reset() function in the Traffic class. </w:t>
@@ -555,7 +559,6 @@
         <w:t xml:space="preserve"> function in the CommandStack class. </w:t>
       </w:r>
     </w:p>
-    <w:p/>
     <w:p>
       <w:r>
         <w:t xml:space="preserve">Inputs: </w:t>
@@ -585,12 +588,378 @@
         <w:t>data-feed).</w:t>
       </w:r>
     </w:p>
+    <w:p>
+      <w:r>
+        <w:t>Outputs: -</w:t>
+      </w:r>
+    </w:p>
     <w:p/>
     <w:p>
+      <w:pPr>
+        <w:pStyle w:val="Heading1"/>
+      </w:pPr>
+      <w:r>
+        <w:t>Function MainLoop(gui,sim)</w:t>
+      </w:r>
+    </w:p>
+    <w:p>
+      <w:pPr>
+        <w:pStyle w:val="ListParagraph"/>
+        <w:numPr>
+          <w:ilvl w:val="0"/>
+          <w:numId w:val="5"/>
+        </w:numPr>
+      </w:pPr>
+      <w:r>
+        <w:t>This function is in mainloop.py</w:t>
+      </w:r>
+    </w:p>
+    <w:p>
+      <w:pPr>
+        <w:ind w:left="540" w:hanging="540"/>
+      </w:pPr>
+      <w:r>
+        <w:t>Goal: The Main</w:t>
+      </w:r>
+      <w:r>
+        <w:t xml:space="preserve">Loop function starts the simulation and gui threads. As mentioned </w:t>
+      </w:r>
+      <w:r>
+        <w:t>above</w:t>
+      </w:r>
+      <w:r>
+        <w:t xml:space="preserve">, there is no </w:t>
+      </w:r>
+      <w:r>
+        <w:t>'</w:t>
+      </w:r>
+      <w:r>
+        <w:t>loop</w:t>
+      </w:r>
+      <w:r>
+        <w:t>'</w:t>
+      </w:r>
+      <w:r>
+        <w:t xml:space="preserve"> in this function in the strictest sense. However, when the simulation </w:t>
+      </w:r>
+      <w:r>
+        <w:t xml:space="preserve">thread is started, the doWork method of the Simulation class, which contains the main BlueSky loop, is activated. Thus MainLoop function is responsible for triggering the main loop, </w:t>
+      </w:r>
+      <w:r>
+        <w:t>and thus deriving</w:t>
+      </w:r>
+      <w:r>
+        <w:t xml:space="preserve"> its name (the name is also due to historical reasons from the pygame version of BlueSky). </w:t>
+      </w:r>
+    </w:p>
+    <w:p>
+      <w:pPr>
+        <w:ind w:left="540"/>
+      </w:pPr>
+      <w:r>
+        <w:lastRenderedPageBreak/>
+        <w:t>Note that the simulation thread object</w:t>
+      </w:r>
+      <w:r>
+        <w:t xml:space="preserve"> (</w:t>
+      </w:r>
+      <w:r>
+        <w:rPr>
+          <w:i/>
+        </w:rPr>
+        <w:t>simthread</w:t>
+      </w:r>
+      <w:r>
+        <w:t xml:space="preserve">) is created and started first. Then the gui thread is started second, causing the splash screen to be </w:t>
+      </w:r>
+      <w:r>
+        <w:t>displayed</w:t>
+      </w:r>
+      <w:r>
+        <w:t xml:space="preserve">. When the gui and simulation threads have really finished starting (it takes a few seconds), the splash screen </w:t>
+      </w:r>
+      <w:r>
+        <w:t>disappears</w:t>
+      </w:r>
+      <w:r>
+        <w:t>, and the main BluSky Gui is ready for user inputs</w:t>
+      </w:r>
+      <w:r>
+        <w:t>. T</w:t>
+      </w:r>
+      <w:r>
+        <w:t xml:space="preserve">he simulation thread finishes initializing </w:t>
+      </w:r>
+      <w:r>
+        <w:t>before the gui thread</w:t>
+      </w:r>
+      <w:r>
+        <w:t xml:space="preserve"> as it was </w:t>
+      </w:r>
+      <w:r>
+        <w:t xml:space="preserve">started first. It then </w:t>
+      </w:r>
+      <w:r>
+        <w:t xml:space="preserve">starts the doWork function </w:t>
+      </w:r>
+      <w:r>
+        <w:t xml:space="preserve">of the Simulation class </w:t>
+      </w:r>
+      <w:r>
+        <w:t>(before the Gui pops-up)</w:t>
+      </w:r>
+      <w:r>
+        <w:t xml:space="preserve">. </w:t>
+      </w:r>
+    </w:p>
+    <w:p>
+      <w:r>
+        <w:t>Inputs</w:t>
+      </w:r>
+      <w:r>
+        <w:t xml:space="preserve">: </w:t>
+      </w:r>
+    </w:p>
+    <w:p>
+      <w:pPr>
+        <w:pStyle w:val="ListParagraph"/>
+        <w:numPr>
+          <w:ilvl w:val="0"/>
+          <w:numId w:val="6"/>
+        </w:numPr>
+      </w:pPr>
+      <w:r>
+        <w:t>gui(object, instance of the Gui class)</w:t>
+      </w:r>
+    </w:p>
+    <w:p>
+      <w:pPr>
+        <w:pStyle w:val="ListParagraph"/>
+        <w:numPr>
+          <w:ilvl w:val="0"/>
+          <w:numId w:val="6"/>
+        </w:numPr>
+      </w:pPr>
+      <w:r>
+        <w:t xml:space="preserve">sim(object, instance of the Simulation class, see above). </w:t>
+      </w:r>
+    </w:p>
+    <w:p>
       <w:r>
         <w:t>Outputs: -</w:t>
       </w:r>
     </w:p>
+    <w:p/>
+    <w:p>
+      <w:pPr>
+        <w:pStyle w:val="Heading1"/>
+      </w:pPr>
+      <w:r>
+        <w:t>Class Thread</w:t>
+      </w:r>
+    </w:p>
+    <w:p>
+      <w:pPr>
+        <w:pStyle w:val="ListParagraph"/>
+        <w:numPr>
+          <w:ilvl w:val="0"/>
+          <w:numId w:val="5"/>
+        </w:numPr>
+      </w:pPr>
+      <w:r>
+        <w:t>This class is in thread.py</w:t>
+      </w:r>
+    </w:p>
+    <w:p>
+      <w:pPr>
+        <w:pStyle w:val="ListParagraph"/>
+        <w:numPr>
+          <w:ilvl w:val="0"/>
+          <w:numId w:val="5"/>
+        </w:numPr>
+      </w:pPr>
+      <w:r>
+        <w:t xml:space="preserve">It is a derived class. Its base class is 'QObject'. Therefore it inherits many methods that are not visible in thread.py </w:t>
+      </w:r>
+    </w:p>
+    <w:p>
+      <w:pPr>
+        <w:pStyle w:val="Heading2"/>
+      </w:pPr>
+      <w:r>
+        <w:t>__init__(self, worker_object)</w:t>
+      </w:r>
+    </w:p>
+    <w:p>
+      <w:r>
+        <w:t xml:space="preserve">Goal: Initialize an instance of the Thread class, </w:t>
+      </w:r>
+      <w:r>
+        <w:t>making use</w:t>
+      </w:r>
+      <w:r>
+        <w:t xml:space="preserve"> the init functi</w:t>
+      </w:r>
+      <w:r>
+        <w:t xml:space="preserve">on of the base 'QObject' class. It also </w:t>
+      </w:r>
+      <w:r>
+        <w:t>'</w:t>
+      </w:r>
+      <w:r>
+        <w:t>c</w:t>
+      </w:r>
+      <w:r>
+        <w:t>onnect</w:t>
+      </w:r>
+      <w:r>
+        <w:t>s</w:t>
+      </w:r>
+      <w:r>
+        <w:t>' the doWork method of the worker_ob</w:t>
+      </w:r>
+      <w:r>
+        <w:t xml:space="preserve">ject to the simulation thread. </w:t>
+      </w:r>
+    </w:p>
+    <w:p>
+      <w:r>
+        <w:t xml:space="preserve">Inputs: </w:t>
+      </w:r>
+    </w:p>
+    <w:p>
+      <w:pPr>
+        <w:pStyle w:val="ListParagraph"/>
+        <w:numPr>
+          <w:ilvl w:val="0"/>
+          <w:numId w:val="7"/>
+        </w:numPr>
+      </w:pPr>
+      <w:r>
+        <w:t>worker_object(object, in the case of BlueSky, the worker_object is an instance of the Simulation class)</w:t>
+      </w:r>
+    </w:p>
+    <w:p>
+      <w:r>
+        <w:t>Outputs: -</w:t>
+      </w:r>
+    </w:p>
+    <w:p/>
+    <w:p>
+      <w:pPr>
+        <w:pStyle w:val="Heading2"/>
+      </w:pPr>
+      <w:r>
+        <w:t>start(self, prio)</w:t>
+      </w:r>
+    </w:p>
+    <w:p>
+      <w:r>
+        <w:t xml:space="preserve">Goal: As the name suggests, this method starts a simulation thread with the desired priority, </w:t>
+      </w:r>
+    </w:p>
+    <w:p>
+      <w:r>
+        <w:t xml:space="preserve">Inputs: </w:t>
+      </w:r>
+    </w:p>
+    <w:p>
+      <w:pPr>
+        <w:pStyle w:val="ListParagraph"/>
+        <w:numPr>
+          <w:ilvl w:val="0"/>
+          <w:numId w:val="8"/>
+        </w:numPr>
+      </w:pPr>
+      <w:r>
+        <w:t>prio(int, the priority of the thread that is being started, and for the sim thread, the highest priority is used)</w:t>
+      </w:r>
+    </w:p>
+    <w:p>
+      <w:r>
+        <w:t>Outputs:</w:t>
+      </w:r>
+      <w:r>
+        <w:t xml:space="preserve"> </w:t>
+      </w:r>
+      <w:r>
+        <w:t>-</w:t>
+      </w:r>
+    </w:p>
+    <w:p/>
+    <w:p>
+      <w:pPr>
+        <w:pStyle w:val="Heading1"/>
+      </w:pPr>
+      <w:r>
+        <w:lastRenderedPageBreak/>
+        <w:t>Class ScreenIO</w:t>
+      </w:r>
+    </w:p>
+    <w:p>
+      <w:pPr>
+        <w:pStyle w:val="ListParagraph"/>
+        <w:numPr>
+          <w:ilvl w:val="0"/>
+          <w:numId w:val="9"/>
+        </w:numPr>
+      </w:pPr>
+      <w:r>
+        <w:t>This class is in screenio.py</w:t>
+      </w:r>
+    </w:p>
+    <w:p>
+      <w:pPr>
+        <w:pStyle w:val="ListParagraph"/>
+        <w:numPr>
+          <w:ilvl w:val="0"/>
+          <w:numId w:val="9"/>
+        </w:numPr>
+      </w:pPr>
+      <w:r>
+        <w:t>It is a derived class. Its base class is 'QObject'.</w:t>
+      </w:r>
+    </w:p>
+    <w:p>
+      <w:pPr>
+        <w:pStyle w:val="ListParagraph"/>
+        <w:numPr>
+          <w:ilvl w:val="0"/>
+          <w:numId w:val="9"/>
+        </w:numPr>
+      </w:pPr>
+      <w:r>
+        <w:t xml:space="preserve">This class acts as the interface between the Gui Class and the Simulation Class, and allows the sim object to send/receive data to/from the gui object. </w:t>
+      </w:r>
+    </w:p>
+    <w:p>
+      <w:pPr>
+        <w:pStyle w:val="ListParagraph"/>
+        <w:numPr>
+          <w:ilvl w:val="0"/>
+          <w:numId w:val="9"/>
+        </w:numPr>
+      </w:pPr>
+      <w:r>
+        <w:t>To thi</w:t>
+      </w:r>
+      <w:r>
+        <w:t>s end, it contains many methods</w:t>
+      </w:r>
+      <w:r>
+        <w:t xml:space="preserve"> (slots and functions)</w:t>
+      </w:r>
+      <w:r>
+        <w:t>. These are not discussed below as the average user</w:t>
+      </w:r>
+      <w:r>
+        <w:t xml:space="preserve"> of BlueSky</w:t>
+      </w:r>
+      <w:r>
+        <w:t xml:space="preserve"> is unlikely to modify the GUI. </w:t>
+      </w:r>
+    </w:p>
+    <w:p/>
     <w:p/>
     <w:p>
       <w:pPr>
@@ -621,9 +990,145 @@
 </w:document>
 </file>
 
+<file path=word/endnotes.xml><?xml version="1.0" encoding="utf-8"?>
+<w:endnotes xmlns:ve="http://schemas.openxmlformats.org/markup-compatibility/2006" xmlns:o="urn:schemas-microsoft-com:office:office" xmlns:r="http://schemas.openxmlformats.org/officeDocument/2006/relationships" xmlns:m="http://schemas.openxmlformats.org/officeDocument/2006/math" xmlns:v="urn:schemas-microsoft-com:vml" xmlns:wp="http://schemas.openxmlformats.org/drawingml/2006/wordprocessingDrawing" xmlns:w10="urn:schemas-microsoft-com:office:word" xmlns:w="http://schemas.openxmlformats.org/wordprocessingml/2006/main" xmlns:wne="http://schemas.microsoft.com/office/word/2006/wordml">
+  <w:endnote w:type="separator" w:id="-1">
+    <w:p>
+      <w:pPr>
+        <w:spacing w:after="0" w:line="240" w:lineRule="auto"/>
+      </w:pPr>
+      <w:r>
+        <w:separator/>
+      </w:r>
+    </w:p>
+  </w:endnote>
+  <w:endnote w:type="continuationSeparator" w:id="0">
+    <w:p>
+      <w:pPr>
+        <w:spacing w:after="0" w:line="240" w:lineRule="auto"/>
+      </w:pPr>
+      <w:r>
+        <w:continuationSeparator/>
+      </w:r>
+    </w:p>
+  </w:endnote>
+</w:endnotes>
+</file>
+
+<file path=word/footnotes.xml><?xml version="1.0" encoding="utf-8"?>
+<w:footnotes xmlns:ve="http://schemas.openxmlformats.org/markup-compatibility/2006" xmlns:o="urn:schemas-microsoft-com:office:office" xmlns:r="http://schemas.openxmlformats.org/officeDocument/2006/relationships" xmlns:m="http://schemas.openxmlformats.org/officeDocument/2006/math" xmlns:v="urn:schemas-microsoft-com:vml" xmlns:wp="http://schemas.openxmlformats.org/drawingml/2006/wordprocessingDrawing" xmlns:w10="urn:schemas-microsoft-com:office:word" xmlns:w="http://schemas.openxmlformats.org/wordprocessingml/2006/main" xmlns:wne="http://schemas.microsoft.com/office/word/2006/wordml">
+  <w:footnote w:type="separator" w:id="-1">
+    <w:p>
+      <w:pPr>
+        <w:spacing w:after="0" w:line="240" w:lineRule="auto"/>
+      </w:pPr>
+      <w:r>
+        <w:separator/>
+      </w:r>
+    </w:p>
+  </w:footnote>
+  <w:footnote w:type="continuationSeparator" w:id="0">
+    <w:p>
+      <w:pPr>
+        <w:spacing w:after="0" w:line="240" w:lineRule="auto"/>
+      </w:pPr>
+      <w:r>
+        <w:continuationSeparator/>
+      </w:r>
+    </w:p>
+  </w:footnote>
+</w:footnotes>
+</file>
+
 <file path=word/numbering.xml><?xml version="1.0" encoding="utf-8"?>
 <w:numbering xmlns:ve="http://schemas.openxmlformats.org/markup-compatibility/2006" xmlns:o="urn:schemas-microsoft-com:office:office" xmlns:r="http://schemas.openxmlformats.org/officeDocument/2006/relationships" xmlns:m="http://schemas.openxmlformats.org/officeDocument/2006/math" xmlns:v="urn:schemas-microsoft-com:vml" xmlns:wp="http://schemas.openxmlformats.org/drawingml/2006/wordprocessingDrawing" xmlns:w10="urn:schemas-microsoft-com:office:word" xmlns:w="http://schemas.openxmlformats.org/wordprocessingml/2006/main" xmlns:wne="http://schemas.microsoft.com/office/word/2006/wordml">
   <w:abstractNum w:abstractNumId="0">
+    <w:nsid w:val="1FE72BD4"/>
+    <w:multiLevelType w:val="hybridMultilevel"/>
+    <w:tmpl w:val="8BBE7EAC"/>
+    <w:lvl w:ilvl="0" w:tplc="0409001B">
+      <w:start w:val="1"/>
+      <w:numFmt w:val="lowerRoman"/>
+      <w:lvlText w:val="%1."/>
+      <w:lvlJc w:val="right"/>
+      <w:pPr>
+        <w:ind w:left="720" w:hanging="360"/>
+      </w:pPr>
+    </w:lvl>
+    <w:lvl w:ilvl="1" w:tplc="04090019" w:tentative="1">
+      <w:start w:val="1"/>
+      <w:numFmt w:val="lowerLetter"/>
+      <w:lvlText w:val="%2."/>
+      <w:lvlJc w:val="left"/>
+      <w:pPr>
+        <w:ind w:left="1440" w:hanging="360"/>
+      </w:pPr>
+    </w:lvl>
+    <w:lvl w:ilvl="2" w:tplc="0409001B" w:tentative="1">
+      <w:start w:val="1"/>
+      <w:numFmt w:val="lowerRoman"/>
+      <w:lvlText w:val="%3."/>
+      <w:lvlJc w:val="right"/>
+      <w:pPr>
+        <w:ind w:left="2160" w:hanging="180"/>
+      </w:pPr>
+    </w:lvl>
+    <w:lvl w:ilvl="3" w:tplc="0409000F" w:tentative="1">
+      <w:start w:val="1"/>
+      <w:numFmt w:val="decimal"/>
+      <w:lvlText w:val="%4."/>
+      <w:lvlJc w:val="left"/>
+      <w:pPr>
+        <w:ind w:left="2880" w:hanging="360"/>
+      </w:pPr>
+    </w:lvl>
+    <w:lvl w:ilvl="4" w:tplc="04090019" w:tentative="1">
+      <w:start w:val="1"/>
+      <w:numFmt w:val="lowerLetter"/>
+      <w:lvlText w:val="%5."/>
+      <w:lvlJc w:val="left"/>
+      <w:pPr>
+        <w:ind w:left="3600" w:hanging="360"/>
+      </w:pPr>
+    </w:lvl>
+    <w:lvl w:ilvl="5" w:tplc="0409001B" w:tentative="1">
+      <w:start w:val="1"/>
+      <w:numFmt w:val="lowerRoman"/>
+      <w:lvlText w:val="%6."/>
+      <w:lvlJc w:val="right"/>
+      <w:pPr>
+        <w:ind w:left="4320" w:hanging="180"/>
+      </w:pPr>
+    </w:lvl>
+    <w:lvl w:ilvl="6" w:tplc="0409000F" w:tentative="1">
+      <w:start w:val="1"/>
+      <w:numFmt w:val="decimal"/>
+      <w:lvlText w:val="%7."/>
+      <w:lvlJc w:val="left"/>
+      <w:pPr>
+        <w:ind w:left="5040" w:hanging="360"/>
+      </w:pPr>
+    </w:lvl>
+    <w:lvl w:ilvl="7" w:tplc="04090019" w:tentative="1">
+      <w:start w:val="1"/>
+      <w:numFmt w:val="lowerLetter"/>
+      <w:lvlText w:val="%8."/>
+      <w:lvlJc w:val="left"/>
+      <w:pPr>
+        <w:ind w:left="5760" w:hanging="360"/>
+      </w:pPr>
+    </w:lvl>
+    <w:lvl w:ilvl="8" w:tplc="0409001B" w:tentative="1">
+      <w:start w:val="1"/>
+      <w:numFmt w:val="lowerRoman"/>
+      <w:lvlText w:val="%9."/>
+      <w:lvlJc w:val="right"/>
+      <w:pPr>
+        <w:ind w:left="6480" w:hanging="180"/>
+      </w:pPr>
+    </w:lvl>
+  </w:abstractNum>
+  <w:abstractNum w:abstractNumId="1">
     <w:nsid w:val="2251420D"/>
     <w:multiLevelType w:val="multilevel"/>
     <w:tmpl w:val="04090025"/>
@@ -718,7 +1223,319 @@
       </w:pPr>
     </w:lvl>
   </w:abstractNum>
-  <w:abstractNum w:abstractNumId="1">
+  <w:abstractNum w:abstractNumId="2">
+    <w:nsid w:val="2E42466E"/>
+    <w:multiLevelType w:val="hybridMultilevel"/>
+    <w:tmpl w:val="DD883304"/>
+    <w:lvl w:ilvl="0" w:tplc="04090001">
+      <w:start w:val="1"/>
+      <w:numFmt w:val="bullet"/>
+      <w:lvlText w:val=""/>
+      <w:lvlJc w:val="left"/>
+      <w:pPr>
+        <w:ind w:left="720" w:hanging="360"/>
+      </w:pPr>
+      <w:rPr>
+        <w:rFonts w:ascii="Symbol" w:hAnsi="Symbol" w:hint="default"/>
+      </w:rPr>
+    </w:lvl>
+    <w:lvl w:ilvl="1" w:tplc="04090003" w:tentative="1">
+      <w:start w:val="1"/>
+      <w:numFmt w:val="bullet"/>
+      <w:lvlText w:val="o"/>
+      <w:lvlJc w:val="left"/>
+      <w:pPr>
+        <w:ind w:left="1440" w:hanging="360"/>
+      </w:pPr>
+      <w:rPr>
+        <w:rFonts w:ascii="Courier New" w:hAnsi="Courier New" w:cs="Courier New" w:hint="default"/>
+      </w:rPr>
+    </w:lvl>
+    <w:lvl w:ilvl="2" w:tplc="04090005" w:tentative="1">
+      <w:start w:val="1"/>
+      <w:numFmt w:val="bullet"/>
+      <w:lvlText w:val=""/>
+      <w:lvlJc w:val="left"/>
+      <w:pPr>
+        <w:ind w:left="2160" w:hanging="360"/>
+      </w:pPr>
+      <w:rPr>
+        <w:rFonts w:ascii="Wingdings" w:hAnsi="Wingdings" w:hint="default"/>
+      </w:rPr>
+    </w:lvl>
+    <w:lvl w:ilvl="3" w:tplc="04090001" w:tentative="1">
+      <w:start w:val="1"/>
+      <w:numFmt w:val="bullet"/>
+      <w:lvlText w:val=""/>
+      <w:lvlJc w:val="left"/>
+      <w:pPr>
+        <w:ind w:left="2880" w:hanging="360"/>
+      </w:pPr>
+      <w:rPr>
+        <w:rFonts w:ascii="Symbol" w:hAnsi="Symbol" w:hint="default"/>
+      </w:rPr>
+    </w:lvl>
+    <w:lvl w:ilvl="4" w:tplc="04090003" w:tentative="1">
+      <w:start w:val="1"/>
+      <w:numFmt w:val="bullet"/>
+      <w:lvlText w:val="o"/>
+      <w:lvlJc w:val="left"/>
+      <w:pPr>
+        <w:ind w:left="3600" w:hanging="360"/>
+      </w:pPr>
+      <w:rPr>
+        <w:rFonts w:ascii="Courier New" w:hAnsi="Courier New" w:cs="Courier New" w:hint="default"/>
+      </w:rPr>
+    </w:lvl>
+    <w:lvl w:ilvl="5" w:tplc="04090005" w:tentative="1">
+      <w:start w:val="1"/>
+      <w:numFmt w:val="bullet"/>
+      <w:lvlText w:val=""/>
+      <w:lvlJc w:val="left"/>
+      <w:pPr>
+        <w:ind w:left="4320" w:hanging="360"/>
+      </w:pPr>
+      <w:rPr>
+        <w:rFonts w:ascii="Wingdings" w:hAnsi="Wingdings" w:hint="default"/>
+      </w:rPr>
+    </w:lvl>
+    <w:lvl w:ilvl="6" w:tplc="04090001" w:tentative="1">
+      <w:start w:val="1"/>
+      <w:numFmt w:val="bullet"/>
+      <w:lvlText w:val=""/>
+      <w:lvlJc w:val="left"/>
+      <w:pPr>
+        <w:ind w:left="5040" w:hanging="360"/>
+      </w:pPr>
+      <w:rPr>
+        <w:rFonts w:ascii="Symbol" w:hAnsi="Symbol" w:hint="default"/>
+      </w:rPr>
+    </w:lvl>
+    <w:lvl w:ilvl="7" w:tplc="04090003" w:tentative="1">
+      <w:start w:val="1"/>
+      <w:numFmt w:val="bullet"/>
+      <w:lvlText w:val="o"/>
+      <w:lvlJc w:val="left"/>
+      <w:pPr>
+        <w:ind w:left="5760" w:hanging="360"/>
+      </w:pPr>
+      <w:rPr>
+        <w:rFonts w:ascii="Courier New" w:hAnsi="Courier New" w:cs="Courier New" w:hint="default"/>
+      </w:rPr>
+    </w:lvl>
+    <w:lvl w:ilvl="8" w:tplc="04090005" w:tentative="1">
+      <w:start w:val="1"/>
+      <w:numFmt w:val="bullet"/>
+      <w:lvlText w:val=""/>
+      <w:lvlJc w:val="left"/>
+      <w:pPr>
+        <w:ind w:left="6480" w:hanging="360"/>
+      </w:pPr>
+      <w:rPr>
+        <w:rFonts w:ascii="Wingdings" w:hAnsi="Wingdings" w:hint="default"/>
+      </w:rPr>
+    </w:lvl>
+  </w:abstractNum>
+  <w:abstractNum w:abstractNumId="3">
+    <w:nsid w:val="405B1FD5"/>
+    <w:multiLevelType w:val="hybridMultilevel"/>
+    <w:tmpl w:val="B936BC56"/>
+    <w:lvl w:ilvl="0" w:tplc="0409001B">
+      <w:start w:val="1"/>
+      <w:numFmt w:val="lowerRoman"/>
+      <w:lvlText w:val="%1."/>
+      <w:lvlJc w:val="right"/>
+      <w:pPr>
+        <w:ind w:left="720" w:hanging="360"/>
+      </w:pPr>
+    </w:lvl>
+    <w:lvl w:ilvl="1" w:tplc="04090019" w:tentative="1">
+      <w:start w:val="1"/>
+      <w:numFmt w:val="lowerLetter"/>
+      <w:lvlText w:val="%2."/>
+      <w:lvlJc w:val="left"/>
+      <w:pPr>
+        <w:ind w:left="1440" w:hanging="360"/>
+      </w:pPr>
+    </w:lvl>
+    <w:lvl w:ilvl="2" w:tplc="0409001B" w:tentative="1">
+      <w:start w:val="1"/>
+      <w:numFmt w:val="lowerRoman"/>
+      <w:lvlText w:val="%3."/>
+      <w:lvlJc w:val="right"/>
+      <w:pPr>
+        <w:ind w:left="2160" w:hanging="180"/>
+      </w:pPr>
+    </w:lvl>
+    <w:lvl w:ilvl="3" w:tplc="0409000F" w:tentative="1">
+      <w:start w:val="1"/>
+      <w:numFmt w:val="decimal"/>
+      <w:lvlText w:val="%4."/>
+      <w:lvlJc w:val="left"/>
+      <w:pPr>
+        <w:ind w:left="2880" w:hanging="360"/>
+      </w:pPr>
+    </w:lvl>
+    <w:lvl w:ilvl="4" w:tplc="04090019" w:tentative="1">
+      <w:start w:val="1"/>
+      <w:numFmt w:val="lowerLetter"/>
+      <w:lvlText w:val="%5."/>
+      <w:lvlJc w:val="left"/>
+      <w:pPr>
+        <w:ind w:left="3600" w:hanging="360"/>
+      </w:pPr>
+    </w:lvl>
+    <w:lvl w:ilvl="5" w:tplc="0409001B" w:tentative="1">
+      <w:start w:val="1"/>
+      <w:numFmt w:val="lowerRoman"/>
+      <w:lvlText w:val="%6."/>
+      <w:lvlJc w:val="right"/>
+      <w:pPr>
+        <w:ind w:left="4320" w:hanging="180"/>
+      </w:pPr>
+    </w:lvl>
+    <w:lvl w:ilvl="6" w:tplc="0409000F" w:tentative="1">
+      <w:start w:val="1"/>
+      <w:numFmt w:val="decimal"/>
+      <w:lvlText w:val="%7."/>
+      <w:lvlJc w:val="left"/>
+      <w:pPr>
+        <w:ind w:left="5040" w:hanging="360"/>
+      </w:pPr>
+    </w:lvl>
+    <w:lvl w:ilvl="7" w:tplc="04090019" w:tentative="1">
+      <w:start w:val="1"/>
+      <w:numFmt w:val="lowerLetter"/>
+      <w:lvlText w:val="%8."/>
+      <w:lvlJc w:val="left"/>
+      <w:pPr>
+        <w:ind w:left="5760" w:hanging="360"/>
+      </w:pPr>
+    </w:lvl>
+    <w:lvl w:ilvl="8" w:tplc="0409001B" w:tentative="1">
+      <w:start w:val="1"/>
+      <w:numFmt w:val="lowerRoman"/>
+      <w:lvlText w:val="%9."/>
+      <w:lvlJc w:val="right"/>
+      <w:pPr>
+        <w:ind w:left="6480" w:hanging="180"/>
+      </w:pPr>
+    </w:lvl>
+  </w:abstractNum>
+  <w:abstractNum w:abstractNumId="4">
+    <w:nsid w:val="4F106750"/>
+    <w:multiLevelType w:val="hybridMultilevel"/>
+    <w:tmpl w:val="6966FE1A"/>
+    <w:lvl w:ilvl="0" w:tplc="04090001">
+      <w:start w:val="1"/>
+      <w:numFmt w:val="bullet"/>
+      <w:lvlText w:val=""/>
+      <w:lvlJc w:val="left"/>
+      <w:pPr>
+        <w:ind w:left="720" w:hanging="360"/>
+      </w:pPr>
+      <w:rPr>
+        <w:rFonts w:ascii="Symbol" w:hAnsi="Symbol" w:hint="default"/>
+      </w:rPr>
+    </w:lvl>
+    <w:lvl w:ilvl="1" w:tplc="04090003" w:tentative="1">
+      <w:start w:val="1"/>
+      <w:numFmt w:val="bullet"/>
+      <w:lvlText w:val="o"/>
+      <w:lvlJc w:val="left"/>
+      <w:pPr>
+        <w:ind w:left="1440" w:hanging="360"/>
+      </w:pPr>
+      <w:rPr>
+        <w:rFonts w:ascii="Courier New" w:hAnsi="Courier New" w:cs="Courier New" w:hint="default"/>
+      </w:rPr>
+    </w:lvl>
+    <w:lvl w:ilvl="2" w:tplc="04090005" w:tentative="1">
+      <w:start w:val="1"/>
+      <w:numFmt w:val="bullet"/>
+      <w:lvlText w:val=""/>
+      <w:lvlJc w:val="left"/>
+      <w:pPr>
+        <w:ind w:left="2160" w:hanging="360"/>
+      </w:pPr>
+      <w:rPr>
+        <w:rFonts w:ascii="Wingdings" w:hAnsi="Wingdings" w:hint="default"/>
+      </w:rPr>
+    </w:lvl>
+    <w:lvl w:ilvl="3" w:tplc="04090001" w:tentative="1">
+      <w:start w:val="1"/>
+      <w:numFmt w:val="bullet"/>
+      <w:lvlText w:val=""/>
+      <w:lvlJc w:val="left"/>
+      <w:pPr>
+        <w:ind w:left="2880" w:hanging="360"/>
+      </w:pPr>
+      <w:rPr>
+        <w:rFonts w:ascii="Symbol" w:hAnsi="Symbol" w:hint="default"/>
+      </w:rPr>
+    </w:lvl>
+    <w:lvl w:ilvl="4" w:tplc="04090003" w:tentative="1">
+      <w:start w:val="1"/>
+      <w:numFmt w:val="bullet"/>
+      <w:lvlText w:val="o"/>
+      <w:lvlJc w:val="left"/>
+      <w:pPr>
+        <w:ind w:left="3600" w:hanging="360"/>
+      </w:pPr>
+      <w:rPr>
+        <w:rFonts w:ascii="Courier New" w:hAnsi="Courier New" w:cs="Courier New" w:hint="default"/>
+      </w:rPr>
+    </w:lvl>
+    <w:lvl w:ilvl="5" w:tplc="04090005" w:tentative="1">
+      <w:start w:val="1"/>
+      <w:numFmt w:val="bullet"/>
+      <w:lvlText w:val=""/>
+      <w:lvlJc w:val="left"/>
+      <w:pPr>
+        <w:ind w:left="4320" w:hanging="360"/>
+      </w:pPr>
+      <w:rPr>
+        <w:rFonts w:ascii="Wingdings" w:hAnsi="Wingdings" w:hint="default"/>
+      </w:rPr>
+    </w:lvl>
+    <w:lvl w:ilvl="6" w:tplc="04090001" w:tentative="1">
+      <w:start w:val="1"/>
+      <w:numFmt w:val="bullet"/>
+      <w:lvlText w:val=""/>
+      <w:lvlJc w:val="left"/>
+      <w:pPr>
+        <w:ind w:left="5040" w:hanging="360"/>
+      </w:pPr>
+      <w:rPr>
+        <w:rFonts w:ascii="Symbol" w:hAnsi="Symbol" w:hint="default"/>
+      </w:rPr>
+    </w:lvl>
+    <w:lvl w:ilvl="7" w:tplc="04090003" w:tentative="1">
+      <w:start w:val="1"/>
+      <w:numFmt w:val="bullet"/>
+      <w:lvlText w:val="o"/>
+      <w:lvlJc w:val="left"/>
+      <w:pPr>
+        <w:ind w:left="5760" w:hanging="360"/>
+      </w:pPr>
+      <w:rPr>
+        <w:rFonts w:ascii="Courier New" w:hAnsi="Courier New" w:cs="Courier New" w:hint="default"/>
+      </w:rPr>
+    </w:lvl>
+    <w:lvl w:ilvl="8" w:tplc="04090005" w:tentative="1">
+      <w:start w:val="1"/>
+      <w:numFmt w:val="bullet"/>
+      <w:lvlText w:val=""/>
+      <w:lvlJc w:val="left"/>
+      <w:pPr>
+        <w:ind w:left="6480" w:hanging="360"/>
+      </w:pPr>
+      <w:rPr>
+        <w:rFonts w:ascii="Wingdings" w:hAnsi="Wingdings" w:hint="default"/>
+      </w:rPr>
+    </w:lvl>
+  </w:abstractNum>
+  <w:abstractNum w:abstractNumId="5">
     <w:nsid w:val="5EAD6B15"/>
     <w:multiLevelType w:val="hybridMultilevel"/>
     <w:tmpl w:val="A5CAA964"/>
@@ -831,7 +1648,93 @@
       </w:rPr>
     </w:lvl>
   </w:abstractNum>
-  <w:abstractNum w:abstractNumId="2">
+  <w:abstractNum w:abstractNumId="6">
+    <w:nsid w:val="60EE56B6"/>
+    <w:multiLevelType w:val="hybridMultilevel"/>
+    <w:tmpl w:val="B936BC56"/>
+    <w:lvl w:ilvl="0" w:tplc="0409001B">
+      <w:start w:val="1"/>
+      <w:numFmt w:val="lowerRoman"/>
+      <w:lvlText w:val="%1."/>
+      <w:lvlJc w:val="right"/>
+      <w:pPr>
+        <w:ind w:left="720" w:hanging="360"/>
+      </w:pPr>
+    </w:lvl>
+    <w:lvl w:ilvl="1" w:tplc="04090019" w:tentative="1">
+      <w:start w:val="1"/>
+      <w:numFmt w:val="lowerLetter"/>
+      <w:lvlText w:val="%2."/>
+      <w:lvlJc w:val="left"/>
+      <w:pPr>
+        <w:ind w:left="1440" w:hanging="360"/>
+      </w:pPr>
+    </w:lvl>
+    <w:lvl w:ilvl="2" w:tplc="0409001B" w:tentative="1">
+      <w:start w:val="1"/>
+      <w:numFmt w:val="lowerRoman"/>
+      <w:lvlText w:val="%3."/>
+      <w:lvlJc w:val="right"/>
+      <w:pPr>
+        <w:ind w:left="2160" w:hanging="180"/>
+      </w:pPr>
+    </w:lvl>
+    <w:lvl w:ilvl="3" w:tplc="0409000F" w:tentative="1">
+      <w:start w:val="1"/>
+      <w:numFmt w:val="decimal"/>
+      <w:lvlText w:val="%4."/>
+      <w:lvlJc w:val="left"/>
+      <w:pPr>
+        <w:ind w:left="2880" w:hanging="360"/>
+      </w:pPr>
+    </w:lvl>
+    <w:lvl w:ilvl="4" w:tplc="04090019" w:tentative="1">
+      <w:start w:val="1"/>
+      <w:numFmt w:val="lowerLetter"/>
+      <w:lvlText w:val="%5."/>
+      <w:lvlJc w:val="left"/>
+      <w:pPr>
+        <w:ind w:left="3600" w:hanging="360"/>
+      </w:pPr>
+    </w:lvl>
+    <w:lvl w:ilvl="5" w:tplc="0409001B" w:tentative="1">
+      <w:start w:val="1"/>
+      <w:numFmt w:val="lowerRoman"/>
+      <w:lvlText w:val="%6."/>
+      <w:lvlJc w:val="right"/>
+      <w:pPr>
+        <w:ind w:left="4320" w:hanging="180"/>
+      </w:pPr>
+    </w:lvl>
+    <w:lvl w:ilvl="6" w:tplc="0409000F" w:tentative="1">
+      <w:start w:val="1"/>
+      <w:numFmt w:val="decimal"/>
+      <w:lvlText w:val="%7."/>
+      <w:lvlJc w:val="left"/>
+      <w:pPr>
+        <w:ind w:left="5040" w:hanging="360"/>
+      </w:pPr>
+    </w:lvl>
+    <w:lvl w:ilvl="7" w:tplc="04090019" w:tentative="1">
+      <w:start w:val="1"/>
+      <w:numFmt w:val="lowerLetter"/>
+      <w:lvlText w:val="%8."/>
+      <w:lvlJc w:val="left"/>
+      <w:pPr>
+        <w:ind w:left="5760" w:hanging="360"/>
+      </w:pPr>
+    </w:lvl>
+    <w:lvl w:ilvl="8" w:tplc="0409001B" w:tentative="1">
+      <w:start w:val="1"/>
+      <w:numFmt w:val="lowerRoman"/>
+      <w:lvlText w:val="%9."/>
+      <w:lvlJc w:val="right"/>
+      <w:pPr>
+        <w:ind w:left="6480" w:hanging="180"/>
+      </w:pPr>
+    </w:lvl>
+  </w:abstractNum>
+  <w:abstractNum w:abstractNumId="7">
     <w:nsid w:val="69327D03"/>
     <w:multiLevelType w:val="hybridMultilevel"/>
     <w:tmpl w:val="75A24F0E"/>
@@ -917,10 +1820,10 @@
       </w:pPr>
     </w:lvl>
   </w:abstractNum>
-  <w:abstractNum w:abstractNumId="3">
+  <w:abstractNum w:abstractNumId="8">
     <w:nsid w:val="7A22461A"/>
     <w:multiLevelType w:val="hybridMultilevel"/>
-    <w:tmpl w:val="D5D6F548"/>
+    <w:tmpl w:val="8BBE7EAC"/>
     <w:lvl w:ilvl="0" w:tplc="0409001B">
       <w:start w:val="1"/>
       <w:numFmt w:val="lowerRoman"/>
@@ -1004,16 +1907,31 @@
     </w:lvl>
   </w:abstractNum>
   <w:num w:numId="1">
+    <w:abstractNumId w:val="1"/>
+  </w:num>
+  <w:num w:numId="2">
+    <w:abstractNumId w:val="5"/>
+  </w:num>
+  <w:num w:numId="3">
+    <w:abstractNumId w:val="7"/>
+  </w:num>
+  <w:num w:numId="4">
+    <w:abstractNumId w:val="8"/>
+  </w:num>
+  <w:num w:numId="5">
+    <w:abstractNumId w:val="2"/>
+  </w:num>
+  <w:num w:numId="6">
     <w:abstractNumId w:val="0"/>
   </w:num>
-  <w:num w:numId="2">
-    <w:abstractNumId w:val="1"/>
+  <w:num w:numId="7">
+    <w:abstractNumId w:val="3"/>
   </w:num>
-  <w:num w:numId="3">
-    <w:abstractNumId w:val="2"/>
+  <w:num w:numId="8">
+    <w:abstractNumId w:val="6"/>
   </w:num>
-  <w:num w:numId="4">
-    <w:abstractNumId w:val="3"/>
+  <w:num w:numId="9">
+    <w:abstractNumId w:val="4"/>
   </w:num>
 </w:numbering>
 </file>
@@ -1632,6 +2550,54 @@
       <w:contextualSpacing/>
     </w:pPr>
   </w:style>
+  <w:style w:type="paragraph" w:styleId="Header">
+    <w:name w:val="header"/>
+    <w:basedOn w:val="Normal"/>
+    <w:link w:val="HeaderChar"/>
+    <w:uiPriority w:val="99"/>
+    <w:semiHidden/>
+    <w:unhideWhenUsed/>
+    <w:rsid w:val="00D77538"/>
+    <w:pPr>
+      <w:tabs>
+        <w:tab w:val="center" w:pos="4680"/>
+        <w:tab w:val="right" w:pos="9360"/>
+      </w:tabs>
+      <w:spacing w:after="0" w:line="240" w:lineRule="auto"/>
+    </w:pPr>
+  </w:style>
+  <w:style w:type="character" w:customStyle="1" w:styleId="HeaderChar">
+    <w:name w:val="Header Char"/>
+    <w:basedOn w:val="DefaultParagraphFont"/>
+    <w:link w:val="Header"/>
+    <w:uiPriority w:val="99"/>
+    <w:semiHidden/>
+    <w:rsid w:val="00D77538"/>
+  </w:style>
+  <w:style w:type="paragraph" w:styleId="Footer">
+    <w:name w:val="footer"/>
+    <w:basedOn w:val="Normal"/>
+    <w:link w:val="FooterChar"/>
+    <w:uiPriority w:val="99"/>
+    <w:semiHidden/>
+    <w:unhideWhenUsed/>
+    <w:rsid w:val="00D77538"/>
+    <w:pPr>
+      <w:tabs>
+        <w:tab w:val="center" w:pos="4680"/>
+        <w:tab w:val="right" w:pos="9360"/>
+      </w:tabs>
+      <w:spacing w:after="0" w:line="240" w:lineRule="auto"/>
+    </w:pPr>
+  </w:style>
+  <w:style w:type="character" w:customStyle="1" w:styleId="FooterChar">
+    <w:name w:val="Footer Char"/>
+    <w:basedOn w:val="DefaultParagraphFont"/>
+    <w:link w:val="Footer"/>
+    <w:uiPriority w:val="99"/>
+    <w:semiHidden/>
+    <w:rsid w:val="00D77538"/>
+  </w:style>
 </w:styles>
 </file>
 

</xml_diff>

<commit_message>
Revert "Finished the Simulation Module manual"
This reverts commit d7d9129346413ef23fc6cff94755ded4d9df1f93.
</commit_message>
<xml_diff>
--- a/info/Manual/Simulation Module.docx
+++ b/info/Manual/Simulation Module.docx
@@ -8,11 +8,6 @@
       </w:pPr>
       <w:r>
         <w:t>Simulation Module (sim)</w:t>
-      </w:r>
-    </w:p>
-    <w:p>
-      <w:r>
-        <w:t xml:space="preserve">It should be noted that there are separate versions of the sim module for the qt and pygame versions of BlueSky. This document only discusses the qt version of the sim module. </w:t>
       </w:r>
     </w:p>
     <w:p>
@@ -65,13 +60,7 @@
         </w:numPr>
       </w:pPr>
       <w:r>
-        <w:t>It can be used to create a sim object, which in turn contains other objects (such as the traf and stack and scnreenio</w:t>
-      </w:r>
-      <w:r>
-        <w:t>)</w:t>
-      </w:r>
-      <w:r>
-        <w:t xml:space="preserve">. </w:t>
+        <w:t xml:space="preserve">It can be used to create a sim object, which in turn contains other objects (such as the traf and stack and scnreenio. </w:t>
       </w:r>
     </w:p>
     <w:p>
@@ -222,37 +211,40 @@
         <w:pStyle w:val="Heading2"/>
       </w:pPr>
       <w:r>
+        <w:t>doWork</w:t>
+      </w:r>
+      <w:r>
+        <w:t>(self)</w:t>
+      </w:r>
+    </w:p>
+    <w:p>
+      <w:pPr>
+        <w:ind w:left="450" w:hanging="450"/>
+      </w:pPr>
+      <w:r>
+        <w:t>Goal: This is the main method of the Simulation Class. It calls methods from ComandStack and Traffic classes (amongst other classes)</w:t>
+      </w:r>
+      <w:r>
+        <w:t xml:space="preserve"> in a while loop</w:t>
+      </w:r>
+      <w:r>
+        <w:t xml:space="preserve"> until the simulation is quit. </w:t>
+      </w:r>
+      <w:r>
+        <w:t>The</w:t>
+      </w:r>
+      <w:r>
+        <w:t xml:space="preserve"> me</w:t>
+      </w:r>
+      <w:r>
+        <w:t xml:space="preserve">thods of the other classes that are called from within the doWork function are, for example, </w:t>
+      </w:r>
+      <w:r>
+        <w:t xml:space="preserve">responsible for </w:t>
+      </w:r>
+      <w:r>
         <w:lastRenderedPageBreak/>
-        <w:t>doWork</w:t>
-      </w:r>
-      <w:r>
-        <w:t>(self)</w:t>
-      </w:r>
-    </w:p>
-    <w:p>
-      <w:pPr>
-        <w:ind w:left="450" w:hanging="450"/>
-      </w:pPr>
-      <w:r>
-        <w:t>Goal: This is the main method of the Simulation Class. It calls methods from ComandStack and Traffic classes (amongst other classes)</w:t>
-      </w:r>
-      <w:r>
-        <w:t xml:space="preserve"> in a while loop</w:t>
-      </w:r>
-      <w:r>
-        <w:t xml:space="preserve"> until the simulation is quit. </w:t>
-      </w:r>
-      <w:r>
-        <w:t>The</w:t>
-      </w:r>
-      <w:r>
-        <w:t xml:space="preserve"> me</w:t>
-      </w:r>
-      <w:r>
-        <w:t xml:space="preserve">thods of the other classes that are called from within the doWork function are, for example, </w:t>
-      </w:r>
-      <w:r>
-        <w:t xml:space="preserve">responsible for processing </w:t>
+        <w:t xml:space="preserve">processing </w:t>
       </w:r>
       <w:r>
         <w:t>all stack commands, updating the states of the traffic. In this sense, this function contains the main simulation loop (even though there is another function called MainLoop in the Simulation module).</w:t>
@@ -414,6 +406,7 @@
         <w:t>Outputs: -</w:t>
       </w:r>
     </w:p>
+    <w:p/>
     <w:p>
       <w:pPr>
         <w:pStyle w:val="Heading2"/>
@@ -421,7 +414,6 @@
       <w:bookmarkStart w:id="11" w:name="OLE_LINK12"/>
       <w:bookmarkStart w:id="12" w:name="OLE_LINK13"/>
       <w:r>
-        <w:lastRenderedPageBreak/>
         <w:t xml:space="preserve">reset(self) </w:t>
       </w:r>
     </w:p>
@@ -445,7 +437,11 @@
         <w:t>process</w:t>
       </w:r>
       <w:r>
-        <w:t xml:space="preserve"> function in the CommandStack class to load a new scenario </w:t>
+        <w:t xml:space="preserve"> </w:t>
+      </w:r>
+      <w:r>
+        <w:lastRenderedPageBreak/>
+        <w:t xml:space="preserve">function in the CommandStack class to load a new scenario </w:t>
       </w:r>
       <w:r>
         <w:t xml:space="preserve">file. It also resets the simulation time  (simt) to 0 and resets the traffic arrays by calling the traf.reset() function in the Traffic class. </w:t>
@@ -559,6 +555,7 @@
         <w:t xml:space="preserve"> function in the CommandStack class. </w:t>
       </w:r>
     </w:p>
+    <w:p/>
     <w:p>
       <w:r>
         <w:t xml:space="preserve">Inputs: </w:t>
@@ -588,378 +585,12 @@
         <w:t>data-feed).</w:t>
       </w:r>
     </w:p>
+    <w:p/>
     <w:p>
       <w:r>
         <w:t>Outputs: -</w:t>
       </w:r>
     </w:p>
-    <w:p/>
-    <w:p>
-      <w:pPr>
-        <w:pStyle w:val="Heading1"/>
-      </w:pPr>
-      <w:r>
-        <w:t>Function MainLoop(gui,sim)</w:t>
-      </w:r>
-    </w:p>
-    <w:p>
-      <w:pPr>
-        <w:pStyle w:val="ListParagraph"/>
-        <w:numPr>
-          <w:ilvl w:val="0"/>
-          <w:numId w:val="5"/>
-        </w:numPr>
-      </w:pPr>
-      <w:r>
-        <w:t>This function is in mainloop.py</w:t>
-      </w:r>
-    </w:p>
-    <w:p>
-      <w:pPr>
-        <w:ind w:left="540" w:hanging="540"/>
-      </w:pPr>
-      <w:r>
-        <w:t>Goal: The Main</w:t>
-      </w:r>
-      <w:r>
-        <w:t xml:space="preserve">Loop function starts the simulation and gui threads. As mentioned </w:t>
-      </w:r>
-      <w:r>
-        <w:t>above</w:t>
-      </w:r>
-      <w:r>
-        <w:t xml:space="preserve">, there is no </w:t>
-      </w:r>
-      <w:r>
-        <w:t>'</w:t>
-      </w:r>
-      <w:r>
-        <w:t>loop</w:t>
-      </w:r>
-      <w:r>
-        <w:t>'</w:t>
-      </w:r>
-      <w:r>
-        <w:t xml:space="preserve"> in this function in the strictest sense. However, when the simulation </w:t>
-      </w:r>
-      <w:r>
-        <w:t xml:space="preserve">thread is started, the doWork method of the Simulation class, which contains the main BlueSky loop, is activated. Thus MainLoop function is responsible for triggering the main loop, </w:t>
-      </w:r>
-      <w:r>
-        <w:t>and thus deriving</w:t>
-      </w:r>
-      <w:r>
-        <w:t xml:space="preserve"> its name (the name is also due to historical reasons from the pygame version of BlueSky). </w:t>
-      </w:r>
-    </w:p>
-    <w:p>
-      <w:pPr>
-        <w:ind w:left="540"/>
-      </w:pPr>
-      <w:r>
-        <w:lastRenderedPageBreak/>
-        <w:t>Note that the simulation thread object</w:t>
-      </w:r>
-      <w:r>
-        <w:t xml:space="preserve"> (</w:t>
-      </w:r>
-      <w:r>
-        <w:rPr>
-          <w:i/>
-        </w:rPr>
-        <w:t>simthread</w:t>
-      </w:r>
-      <w:r>
-        <w:t xml:space="preserve">) is created and started first. Then the gui thread is started second, causing the splash screen to be </w:t>
-      </w:r>
-      <w:r>
-        <w:t>displayed</w:t>
-      </w:r>
-      <w:r>
-        <w:t xml:space="preserve">. When the gui and simulation threads have really finished starting (it takes a few seconds), the splash screen </w:t>
-      </w:r>
-      <w:r>
-        <w:t>disappears</w:t>
-      </w:r>
-      <w:r>
-        <w:t>, and the main BluSky Gui is ready for user inputs</w:t>
-      </w:r>
-      <w:r>
-        <w:t>. T</w:t>
-      </w:r>
-      <w:r>
-        <w:t xml:space="preserve">he simulation thread finishes initializing </w:t>
-      </w:r>
-      <w:r>
-        <w:t>before the gui thread</w:t>
-      </w:r>
-      <w:r>
-        <w:t xml:space="preserve"> as it was </w:t>
-      </w:r>
-      <w:r>
-        <w:t xml:space="preserve">started first. It then </w:t>
-      </w:r>
-      <w:r>
-        <w:t xml:space="preserve">starts the doWork function </w:t>
-      </w:r>
-      <w:r>
-        <w:t xml:space="preserve">of the Simulation class </w:t>
-      </w:r>
-      <w:r>
-        <w:t>(before the Gui pops-up)</w:t>
-      </w:r>
-      <w:r>
-        <w:t xml:space="preserve">. </w:t>
-      </w:r>
-    </w:p>
-    <w:p>
-      <w:r>
-        <w:t>Inputs</w:t>
-      </w:r>
-      <w:r>
-        <w:t xml:space="preserve">: </w:t>
-      </w:r>
-    </w:p>
-    <w:p>
-      <w:pPr>
-        <w:pStyle w:val="ListParagraph"/>
-        <w:numPr>
-          <w:ilvl w:val="0"/>
-          <w:numId w:val="6"/>
-        </w:numPr>
-      </w:pPr>
-      <w:r>
-        <w:t>gui(object, instance of the Gui class)</w:t>
-      </w:r>
-    </w:p>
-    <w:p>
-      <w:pPr>
-        <w:pStyle w:val="ListParagraph"/>
-        <w:numPr>
-          <w:ilvl w:val="0"/>
-          <w:numId w:val="6"/>
-        </w:numPr>
-      </w:pPr>
-      <w:r>
-        <w:t xml:space="preserve">sim(object, instance of the Simulation class, see above). </w:t>
-      </w:r>
-    </w:p>
-    <w:p>
-      <w:r>
-        <w:t>Outputs: -</w:t>
-      </w:r>
-    </w:p>
-    <w:p/>
-    <w:p>
-      <w:pPr>
-        <w:pStyle w:val="Heading1"/>
-      </w:pPr>
-      <w:r>
-        <w:t>Class Thread</w:t>
-      </w:r>
-    </w:p>
-    <w:p>
-      <w:pPr>
-        <w:pStyle w:val="ListParagraph"/>
-        <w:numPr>
-          <w:ilvl w:val="0"/>
-          <w:numId w:val="5"/>
-        </w:numPr>
-      </w:pPr>
-      <w:r>
-        <w:t>This class is in thread.py</w:t>
-      </w:r>
-    </w:p>
-    <w:p>
-      <w:pPr>
-        <w:pStyle w:val="ListParagraph"/>
-        <w:numPr>
-          <w:ilvl w:val="0"/>
-          <w:numId w:val="5"/>
-        </w:numPr>
-      </w:pPr>
-      <w:r>
-        <w:t xml:space="preserve">It is a derived class. Its base class is 'QObject'. Therefore it inherits many methods that are not visible in thread.py </w:t>
-      </w:r>
-    </w:p>
-    <w:p>
-      <w:pPr>
-        <w:pStyle w:val="Heading2"/>
-      </w:pPr>
-      <w:r>
-        <w:t>__init__(self, worker_object)</w:t>
-      </w:r>
-    </w:p>
-    <w:p>
-      <w:r>
-        <w:t xml:space="preserve">Goal: Initialize an instance of the Thread class, </w:t>
-      </w:r>
-      <w:r>
-        <w:t>making use</w:t>
-      </w:r>
-      <w:r>
-        <w:t xml:space="preserve"> the init functi</w:t>
-      </w:r>
-      <w:r>
-        <w:t xml:space="preserve">on of the base 'QObject' class. It also </w:t>
-      </w:r>
-      <w:r>
-        <w:t>'</w:t>
-      </w:r>
-      <w:r>
-        <w:t>c</w:t>
-      </w:r>
-      <w:r>
-        <w:t>onnect</w:t>
-      </w:r>
-      <w:r>
-        <w:t>s</w:t>
-      </w:r>
-      <w:r>
-        <w:t>' the doWork method of the worker_ob</w:t>
-      </w:r>
-      <w:r>
-        <w:t xml:space="preserve">ject to the simulation thread. </w:t>
-      </w:r>
-    </w:p>
-    <w:p>
-      <w:r>
-        <w:t xml:space="preserve">Inputs: </w:t>
-      </w:r>
-    </w:p>
-    <w:p>
-      <w:pPr>
-        <w:pStyle w:val="ListParagraph"/>
-        <w:numPr>
-          <w:ilvl w:val="0"/>
-          <w:numId w:val="7"/>
-        </w:numPr>
-      </w:pPr>
-      <w:r>
-        <w:t>worker_object(object, in the case of BlueSky, the worker_object is an instance of the Simulation class)</w:t>
-      </w:r>
-    </w:p>
-    <w:p>
-      <w:r>
-        <w:t>Outputs: -</w:t>
-      </w:r>
-    </w:p>
-    <w:p/>
-    <w:p>
-      <w:pPr>
-        <w:pStyle w:val="Heading2"/>
-      </w:pPr>
-      <w:r>
-        <w:t>start(self, prio)</w:t>
-      </w:r>
-    </w:p>
-    <w:p>
-      <w:r>
-        <w:t xml:space="preserve">Goal: As the name suggests, this method starts a simulation thread with the desired priority, </w:t>
-      </w:r>
-    </w:p>
-    <w:p>
-      <w:r>
-        <w:t xml:space="preserve">Inputs: </w:t>
-      </w:r>
-    </w:p>
-    <w:p>
-      <w:pPr>
-        <w:pStyle w:val="ListParagraph"/>
-        <w:numPr>
-          <w:ilvl w:val="0"/>
-          <w:numId w:val="8"/>
-        </w:numPr>
-      </w:pPr>
-      <w:r>
-        <w:t>prio(int, the priority of the thread that is being started, and for the sim thread, the highest priority is used)</w:t>
-      </w:r>
-    </w:p>
-    <w:p>
-      <w:r>
-        <w:t>Outputs:</w:t>
-      </w:r>
-      <w:r>
-        <w:t xml:space="preserve"> </w:t>
-      </w:r>
-      <w:r>
-        <w:t>-</w:t>
-      </w:r>
-    </w:p>
-    <w:p/>
-    <w:p>
-      <w:pPr>
-        <w:pStyle w:val="Heading1"/>
-      </w:pPr>
-      <w:r>
-        <w:lastRenderedPageBreak/>
-        <w:t>Class ScreenIO</w:t>
-      </w:r>
-    </w:p>
-    <w:p>
-      <w:pPr>
-        <w:pStyle w:val="ListParagraph"/>
-        <w:numPr>
-          <w:ilvl w:val="0"/>
-          <w:numId w:val="9"/>
-        </w:numPr>
-      </w:pPr>
-      <w:r>
-        <w:t>This class is in screenio.py</w:t>
-      </w:r>
-    </w:p>
-    <w:p>
-      <w:pPr>
-        <w:pStyle w:val="ListParagraph"/>
-        <w:numPr>
-          <w:ilvl w:val="0"/>
-          <w:numId w:val="9"/>
-        </w:numPr>
-      </w:pPr>
-      <w:r>
-        <w:t>It is a derived class. Its base class is 'QObject'.</w:t>
-      </w:r>
-    </w:p>
-    <w:p>
-      <w:pPr>
-        <w:pStyle w:val="ListParagraph"/>
-        <w:numPr>
-          <w:ilvl w:val="0"/>
-          <w:numId w:val="9"/>
-        </w:numPr>
-      </w:pPr>
-      <w:r>
-        <w:t xml:space="preserve">This class acts as the interface between the Gui Class and the Simulation Class, and allows the sim object to send/receive data to/from the gui object. </w:t>
-      </w:r>
-    </w:p>
-    <w:p>
-      <w:pPr>
-        <w:pStyle w:val="ListParagraph"/>
-        <w:numPr>
-          <w:ilvl w:val="0"/>
-          <w:numId w:val="9"/>
-        </w:numPr>
-      </w:pPr>
-      <w:r>
-        <w:t>To thi</w:t>
-      </w:r>
-      <w:r>
-        <w:t>s end, it contains many methods</w:t>
-      </w:r>
-      <w:r>
-        <w:t xml:space="preserve"> (slots and functions)</w:t>
-      </w:r>
-      <w:r>
-        <w:t>. These are not discussed below as the average user</w:t>
-      </w:r>
-      <w:r>
-        <w:t xml:space="preserve"> of BlueSky</w:t>
-      </w:r>
-      <w:r>
-        <w:t xml:space="preserve"> is unlikely to modify the GUI. </w:t>
-      </w:r>
-    </w:p>
-    <w:p/>
     <w:p/>
     <w:p>
       <w:pPr>
@@ -990,145 +621,9 @@
 </w:document>
 </file>
 
-<file path=word/endnotes.xml><?xml version="1.0" encoding="utf-8"?>
-<w:endnotes xmlns:ve="http://schemas.openxmlformats.org/markup-compatibility/2006" xmlns:o="urn:schemas-microsoft-com:office:office" xmlns:r="http://schemas.openxmlformats.org/officeDocument/2006/relationships" xmlns:m="http://schemas.openxmlformats.org/officeDocument/2006/math" xmlns:v="urn:schemas-microsoft-com:vml" xmlns:wp="http://schemas.openxmlformats.org/drawingml/2006/wordprocessingDrawing" xmlns:w10="urn:schemas-microsoft-com:office:word" xmlns:w="http://schemas.openxmlformats.org/wordprocessingml/2006/main" xmlns:wne="http://schemas.microsoft.com/office/word/2006/wordml">
-  <w:endnote w:type="separator" w:id="-1">
-    <w:p>
-      <w:pPr>
-        <w:spacing w:after="0" w:line="240" w:lineRule="auto"/>
-      </w:pPr>
-      <w:r>
-        <w:separator/>
-      </w:r>
-    </w:p>
-  </w:endnote>
-  <w:endnote w:type="continuationSeparator" w:id="0">
-    <w:p>
-      <w:pPr>
-        <w:spacing w:after="0" w:line="240" w:lineRule="auto"/>
-      </w:pPr>
-      <w:r>
-        <w:continuationSeparator/>
-      </w:r>
-    </w:p>
-  </w:endnote>
-</w:endnotes>
-</file>
-
-<file path=word/footnotes.xml><?xml version="1.0" encoding="utf-8"?>
-<w:footnotes xmlns:ve="http://schemas.openxmlformats.org/markup-compatibility/2006" xmlns:o="urn:schemas-microsoft-com:office:office" xmlns:r="http://schemas.openxmlformats.org/officeDocument/2006/relationships" xmlns:m="http://schemas.openxmlformats.org/officeDocument/2006/math" xmlns:v="urn:schemas-microsoft-com:vml" xmlns:wp="http://schemas.openxmlformats.org/drawingml/2006/wordprocessingDrawing" xmlns:w10="urn:schemas-microsoft-com:office:word" xmlns:w="http://schemas.openxmlformats.org/wordprocessingml/2006/main" xmlns:wne="http://schemas.microsoft.com/office/word/2006/wordml">
-  <w:footnote w:type="separator" w:id="-1">
-    <w:p>
-      <w:pPr>
-        <w:spacing w:after="0" w:line="240" w:lineRule="auto"/>
-      </w:pPr>
-      <w:r>
-        <w:separator/>
-      </w:r>
-    </w:p>
-  </w:footnote>
-  <w:footnote w:type="continuationSeparator" w:id="0">
-    <w:p>
-      <w:pPr>
-        <w:spacing w:after="0" w:line="240" w:lineRule="auto"/>
-      </w:pPr>
-      <w:r>
-        <w:continuationSeparator/>
-      </w:r>
-    </w:p>
-  </w:footnote>
-</w:footnotes>
-</file>
-
 <file path=word/numbering.xml><?xml version="1.0" encoding="utf-8"?>
 <w:numbering xmlns:ve="http://schemas.openxmlformats.org/markup-compatibility/2006" xmlns:o="urn:schemas-microsoft-com:office:office" xmlns:r="http://schemas.openxmlformats.org/officeDocument/2006/relationships" xmlns:m="http://schemas.openxmlformats.org/officeDocument/2006/math" xmlns:v="urn:schemas-microsoft-com:vml" xmlns:wp="http://schemas.openxmlformats.org/drawingml/2006/wordprocessingDrawing" xmlns:w10="urn:schemas-microsoft-com:office:word" xmlns:w="http://schemas.openxmlformats.org/wordprocessingml/2006/main" xmlns:wne="http://schemas.microsoft.com/office/word/2006/wordml">
   <w:abstractNum w:abstractNumId="0">
-    <w:nsid w:val="1FE72BD4"/>
-    <w:multiLevelType w:val="hybridMultilevel"/>
-    <w:tmpl w:val="8BBE7EAC"/>
-    <w:lvl w:ilvl="0" w:tplc="0409001B">
-      <w:start w:val="1"/>
-      <w:numFmt w:val="lowerRoman"/>
-      <w:lvlText w:val="%1."/>
-      <w:lvlJc w:val="right"/>
-      <w:pPr>
-        <w:ind w:left="720" w:hanging="360"/>
-      </w:pPr>
-    </w:lvl>
-    <w:lvl w:ilvl="1" w:tplc="04090019" w:tentative="1">
-      <w:start w:val="1"/>
-      <w:numFmt w:val="lowerLetter"/>
-      <w:lvlText w:val="%2."/>
-      <w:lvlJc w:val="left"/>
-      <w:pPr>
-        <w:ind w:left="1440" w:hanging="360"/>
-      </w:pPr>
-    </w:lvl>
-    <w:lvl w:ilvl="2" w:tplc="0409001B" w:tentative="1">
-      <w:start w:val="1"/>
-      <w:numFmt w:val="lowerRoman"/>
-      <w:lvlText w:val="%3."/>
-      <w:lvlJc w:val="right"/>
-      <w:pPr>
-        <w:ind w:left="2160" w:hanging="180"/>
-      </w:pPr>
-    </w:lvl>
-    <w:lvl w:ilvl="3" w:tplc="0409000F" w:tentative="1">
-      <w:start w:val="1"/>
-      <w:numFmt w:val="decimal"/>
-      <w:lvlText w:val="%4."/>
-      <w:lvlJc w:val="left"/>
-      <w:pPr>
-        <w:ind w:left="2880" w:hanging="360"/>
-      </w:pPr>
-    </w:lvl>
-    <w:lvl w:ilvl="4" w:tplc="04090019" w:tentative="1">
-      <w:start w:val="1"/>
-      <w:numFmt w:val="lowerLetter"/>
-      <w:lvlText w:val="%5."/>
-      <w:lvlJc w:val="left"/>
-      <w:pPr>
-        <w:ind w:left="3600" w:hanging="360"/>
-      </w:pPr>
-    </w:lvl>
-    <w:lvl w:ilvl="5" w:tplc="0409001B" w:tentative="1">
-      <w:start w:val="1"/>
-      <w:numFmt w:val="lowerRoman"/>
-      <w:lvlText w:val="%6."/>
-      <w:lvlJc w:val="right"/>
-      <w:pPr>
-        <w:ind w:left="4320" w:hanging="180"/>
-      </w:pPr>
-    </w:lvl>
-    <w:lvl w:ilvl="6" w:tplc="0409000F" w:tentative="1">
-      <w:start w:val="1"/>
-      <w:numFmt w:val="decimal"/>
-      <w:lvlText w:val="%7."/>
-      <w:lvlJc w:val="left"/>
-      <w:pPr>
-        <w:ind w:left="5040" w:hanging="360"/>
-      </w:pPr>
-    </w:lvl>
-    <w:lvl w:ilvl="7" w:tplc="04090019" w:tentative="1">
-      <w:start w:val="1"/>
-      <w:numFmt w:val="lowerLetter"/>
-      <w:lvlText w:val="%8."/>
-      <w:lvlJc w:val="left"/>
-      <w:pPr>
-        <w:ind w:left="5760" w:hanging="360"/>
-      </w:pPr>
-    </w:lvl>
-    <w:lvl w:ilvl="8" w:tplc="0409001B" w:tentative="1">
-      <w:start w:val="1"/>
-      <w:numFmt w:val="lowerRoman"/>
-      <w:lvlText w:val="%9."/>
-      <w:lvlJc w:val="right"/>
-      <w:pPr>
-        <w:ind w:left="6480" w:hanging="180"/>
-      </w:pPr>
-    </w:lvl>
-  </w:abstractNum>
-  <w:abstractNum w:abstractNumId="1">
     <w:nsid w:val="2251420D"/>
     <w:multiLevelType w:val="multilevel"/>
     <w:tmpl w:val="04090025"/>
@@ -1223,319 +718,7 @@
       </w:pPr>
     </w:lvl>
   </w:abstractNum>
-  <w:abstractNum w:abstractNumId="2">
-    <w:nsid w:val="2E42466E"/>
-    <w:multiLevelType w:val="hybridMultilevel"/>
-    <w:tmpl w:val="DD883304"/>
-    <w:lvl w:ilvl="0" w:tplc="04090001">
-      <w:start w:val="1"/>
-      <w:numFmt w:val="bullet"/>
-      <w:lvlText w:val=""/>
-      <w:lvlJc w:val="left"/>
-      <w:pPr>
-        <w:ind w:left="720" w:hanging="360"/>
-      </w:pPr>
-      <w:rPr>
-        <w:rFonts w:ascii="Symbol" w:hAnsi="Symbol" w:hint="default"/>
-      </w:rPr>
-    </w:lvl>
-    <w:lvl w:ilvl="1" w:tplc="04090003" w:tentative="1">
-      <w:start w:val="1"/>
-      <w:numFmt w:val="bullet"/>
-      <w:lvlText w:val="o"/>
-      <w:lvlJc w:val="left"/>
-      <w:pPr>
-        <w:ind w:left="1440" w:hanging="360"/>
-      </w:pPr>
-      <w:rPr>
-        <w:rFonts w:ascii="Courier New" w:hAnsi="Courier New" w:cs="Courier New" w:hint="default"/>
-      </w:rPr>
-    </w:lvl>
-    <w:lvl w:ilvl="2" w:tplc="04090005" w:tentative="1">
-      <w:start w:val="1"/>
-      <w:numFmt w:val="bullet"/>
-      <w:lvlText w:val=""/>
-      <w:lvlJc w:val="left"/>
-      <w:pPr>
-        <w:ind w:left="2160" w:hanging="360"/>
-      </w:pPr>
-      <w:rPr>
-        <w:rFonts w:ascii="Wingdings" w:hAnsi="Wingdings" w:hint="default"/>
-      </w:rPr>
-    </w:lvl>
-    <w:lvl w:ilvl="3" w:tplc="04090001" w:tentative="1">
-      <w:start w:val="1"/>
-      <w:numFmt w:val="bullet"/>
-      <w:lvlText w:val=""/>
-      <w:lvlJc w:val="left"/>
-      <w:pPr>
-        <w:ind w:left="2880" w:hanging="360"/>
-      </w:pPr>
-      <w:rPr>
-        <w:rFonts w:ascii="Symbol" w:hAnsi="Symbol" w:hint="default"/>
-      </w:rPr>
-    </w:lvl>
-    <w:lvl w:ilvl="4" w:tplc="04090003" w:tentative="1">
-      <w:start w:val="1"/>
-      <w:numFmt w:val="bullet"/>
-      <w:lvlText w:val="o"/>
-      <w:lvlJc w:val="left"/>
-      <w:pPr>
-        <w:ind w:left="3600" w:hanging="360"/>
-      </w:pPr>
-      <w:rPr>
-        <w:rFonts w:ascii="Courier New" w:hAnsi="Courier New" w:cs="Courier New" w:hint="default"/>
-      </w:rPr>
-    </w:lvl>
-    <w:lvl w:ilvl="5" w:tplc="04090005" w:tentative="1">
-      <w:start w:val="1"/>
-      <w:numFmt w:val="bullet"/>
-      <w:lvlText w:val=""/>
-      <w:lvlJc w:val="left"/>
-      <w:pPr>
-        <w:ind w:left="4320" w:hanging="360"/>
-      </w:pPr>
-      <w:rPr>
-        <w:rFonts w:ascii="Wingdings" w:hAnsi="Wingdings" w:hint="default"/>
-      </w:rPr>
-    </w:lvl>
-    <w:lvl w:ilvl="6" w:tplc="04090001" w:tentative="1">
-      <w:start w:val="1"/>
-      <w:numFmt w:val="bullet"/>
-      <w:lvlText w:val=""/>
-      <w:lvlJc w:val="left"/>
-      <w:pPr>
-        <w:ind w:left="5040" w:hanging="360"/>
-      </w:pPr>
-      <w:rPr>
-        <w:rFonts w:ascii="Symbol" w:hAnsi="Symbol" w:hint="default"/>
-      </w:rPr>
-    </w:lvl>
-    <w:lvl w:ilvl="7" w:tplc="04090003" w:tentative="1">
-      <w:start w:val="1"/>
-      <w:numFmt w:val="bullet"/>
-      <w:lvlText w:val="o"/>
-      <w:lvlJc w:val="left"/>
-      <w:pPr>
-        <w:ind w:left="5760" w:hanging="360"/>
-      </w:pPr>
-      <w:rPr>
-        <w:rFonts w:ascii="Courier New" w:hAnsi="Courier New" w:cs="Courier New" w:hint="default"/>
-      </w:rPr>
-    </w:lvl>
-    <w:lvl w:ilvl="8" w:tplc="04090005" w:tentative="1">
-      <w:start w:val="1"/>
-      <w:numFmt w:val="bullet"/>
-      <w:lvlText w:val=""/>
-      <w:lvlJc w:val="left"/>
-      <w:pPr>
-        <w:ind w:left="6480" w:hanging="360"/>
-      </w:pPr>
-      <w:rPr>
-        <w:rFonts w:ascii="Wingdings" w:hAnsi="Wingdings" w:hint="default"/>
-      </w:rPr>
-    </w:lvl>
-  </w:abstractNum>
-  <w:abstractNum w:abstractNumId="3">
-    <w:nsid w:val="405B1FD5"/>
-    <w:multiLevelType w:val="hybridMultilevel"/>
-    <w:tmpl w:val="B936BC56"/>
-    <w:lvl w:ilvl="0" w:tplc="0409001B">
-      <w:start w:val="1"/>
-      <w:numFmt w:val="lowerRoman"/>
-      <w:lvlText w:val="%1."/>
-      <w:lvlJc w:val="right"/>
-      <w:pPr>
-        <w:ind w:left="720" w:hanging="360"/>
-      </w:pPr>
-    </w:lvl>
-    <w:lvl w:ilvl="1" w:tplc="04090019" w:tentative="1">
-      <w:start w:val="1"/>
-      <w:numFmt w:val="lowerLetter"/>
-      <w:lvlText w:val="%2."/>
-      <w:lvlJc w:val="left"/>
-      <w:pPr>
-        <w:ind w:left="1440" w:hanging="360"/>
-      </w:pPr>
-    </w:lvl>
-    <w:lvl w:ilvl="2" w:tplc="0409001B" w:tentative="1">
-      <w:start w:val="1"/>
-      <w:numFmt w:val="lowerRoman"/>
-      <w:lvlText w:val="%3."/>
-      <w:lvlJc w:val="right"/>
-      <w:pPr>
-        <w:ind w:left="2160" w:hanging="180"/>
-      </w:pPr>
-    </w:lvl>
-    <w:lvl w:ilvl="3" w:tplc="0409000F" w:tentative="1">
-      <w:start w:val="1"/>
-      <w:numFmt w:val="decimal"/>
-      <w:lvlText w:val="%4."/>
-      <w:lvlJc w:val="left"/>
-      <w:pPr>
-        <w:ind w:left="2880" w:hanging="360"/>
-      </w:pPr>
-    </w:lvl>
-    <w:lvl w:ilvl="4" w:tplc="04090019" w:tentative="1">
-      <w:start w:val="1"/>
-      <w:numFmt w:val="lowerLetter"/>
-      <w:lvlText w:val="%5."/>
-      <w:lvlJc w:val="left"/>
-      <w:pPr>
-        <w:ind w:left="3600" w:hanging="360"/>
-      </w:pPr>
-    </w:lvl>
-    <w:lvl w:ilvl="5" w:tplc="0409001B" w:tentative="1">
-      <w:start w:val="1"/>
-      <w:numFmt w:val="lowerRoman"/>
-      <w:lvlText w:val="%6."/>
-      <w:lvlJc w:val="right"/>
-      <w:pPr>
-        <w:ind w:left="4320" w:hanging="180"/>
-      </w:pPr>
-    </w:lvl>
-    <w:lvl w:ilvl="6" w:tplc="0409000F" w:tentative="1">
-      <w:start w:val="1"/>
-      <w:numFmt w:val="decimal"/>
-      <w:lvlText w:val="%7."/>
-      <w:lvlJc w:val="left"/>
-      <w:pPr>
-        <w:ind w:left="5040" w:hanging="360"/>
-      </w:pPr>
-    </w:lvl>
-    <w:lvl w:ilvl="7" w:tplc="04090019" w:tentative="1">
-      <w:start w:val="1"/>
-      <w:numFmt w:val="lowerLetter"/>
-      <w:lvlText w:val="%8."/>
-      <w:lvlJc w:val="left"/>
-      <w:pPr>
-        <w:ind w:left="5760" w:hanging="360"/>
-      </w:pPr>
-    </w:lvl>
-    <w:lvl w:ilvl="8" w:tplc="0409001B" w:tentative="1">
-      <w:start w:val="1"/>
-      <w:numFmt w:val="lowerRoman"/>
-      <w:lvlText w:val="%9."/>
-      <w:lvlJc w:val="right"/>
-      <w:pPr>
-        <w:ind w:left="6480" w:hanging="180"/>
-      </w:pPr>
-    </w:lvl>
-  </w:abstractNum>
-  <w:abstractNum w:abstractNumId="4">
-    <w:nsid w:val="4F106750"/>
-    <w:multiLevelType w:val="hybridMultilevel"/>
-    <w:tmpl w:val="6966FE1A"/>
-    <w:lvl w:ilvl="0" w:tplc="04090001">
-      <w:start w:val="1"/>
-      <w:numFmt w:val="bullet"/>
-      <w:lvlText w:val=""/>
-      <w:lvlJc w:val="left"/>
-      <w:pPr>
-        <w:ind w:left="720" w:hanging="360"/>
-      </w:pPr>
-      <w:rPr>
-        <w:rFonts w:ascii="Symbol" w:hAnsi="Symbol" w:hint="default"/>
-      </w:rPr>
-    </w:lvl>
-    <w:lvl w:ilvl="1" w:tplc="04090003" w:tentative="1">
-      <w:start w:val="1"/>
-      <w:numFmt w:val="bullet"/>
-      <w:lvlText w:val="o"/>
-      <w:lvlJc w:val="left"/>
-      <w:pPr>
-        <w:ind w:left="1440" w:hanging="360"/>
-      </w:pPr>
-      <w:rPr>
-        <w:rFonts w:ascii="Courier New" w:hAnsi="Courier New" w:cs="Courier New" w:hint="default"/>
-      </w:rPr>
-    </w:lvl>
-    <w:lvl w:ilvl="2" w:tplc="04090005" w:tentative="1">
-      <w:start w:val="1"/>
-      <w:numFmt w:val="bullet"/>
-      <w:lvlText w:val=""/>
-      <w:lvlJc w:val="left"/>
-      <w:pPr>
-        <w:ind w:left="2160" w:hanging="360"/>
-      </w:pPr>
-      <w:rPr>
-        <w:rFonts w:ascii="Wingdings" w:hAnsi="Wingdings" w:hint="default"/>
-      </w:rPr>
-    </w:lvl>
-    <w:lvl w:ilvl="3" w:tplc="04090001" w:tentative="1">
-      <w:start w:val="1"/>
-      <w:numFmt w:val="bullet"/>
-      <w:lvlText w:val=""/>
-      <w:lvlJc w:val="left"/>
-      <w:pPr>
-        <w:ind w:left="2880" w:hanging="360"/>
-      </w:pPr>
-      <w:rPr>
-        <w:rFonts w:ascii="Symbol" w:hAnsi="Symbol" w:hint="default"/>
-      </w:rPr>
-    </w:lvl>
-    <w:lvl w:ilvl="4" w:tplc="04090003" w:tentative="1">
-      <w:start w:val="1"/>
-      <w:numFmt w:val="bullet"/>
-      <w:lvlText w:val="o"/>
-      <w:lvlJc w:val="left"/>
-      <w:pPr>
-        <w:ind w:left="3600" w:hanging="360"/>
-      </w:pPr>
-      <w:rPr>
-        <w:rFonts w:ascii="Courier New" w:hAnsi="Courier New" w:cs="Courier New" w:hint="default"/>
-      </w:rPr>
-    </w:lvl>
-    <w:lvl w:ilvl="5" w:tplc="04090005" w:tentative="1">
-      <w:start w:val="1"/>
-      <w:numFmt w:val="bullet"/>
-      <w:lvlText w:val=""/>
-      <w:lvlJc w:val="left"/>
-      <w:pPr>
-        <w:ind w:left="4320" w:hanging="360"/>
-      </w:pPr>
-      <w:rPr>
-        <w:rFonts w:ascii="Wingdings" w:hAnsi="Wingdings" w:hint="default"/>
-      </w:rPr>
-    </w:lvl>
-    <w:lvl w:ilvl="6" w:tplc="04090001" w:tentative="1">
-      <w:start w:val="1"/>
-      <w:numFmt w:val="bullet"/>
-      <w:lvlText w:val=""/>
-      <w:lvlJc w:val="left"/>
-      <w:pPr>
-        <w:ind w:left="5040" w:hanging="360"/>
-      </w:pPr>
-      <w:rPr>
-        <w:rFonts w:ascii="Symbol" w:hAnsi="Symbol" w:hint="default"/>
-      </w:rPr>
-    </w:lvl>
-    <w:lvl w:ilvl="7" w:tplc="04090003" w:tentative="1">
-      <w:start w:val="1"/>
-      <w:numFmt w:val="bullet"/>
-      <w:lvlText w:val="o"/>
-      <w:lvlJc w:val="left"/>
-      <w:pPr>
-        <w:ind w:left="5760" w:hanging="360"/>
-      </w:pPr>
-      <w:rPr>
-        <w:rFonts w:ascii="Courier New" w:hAnsi="Courier New" w:cs="Courier New" w:hint="default"/>
-      </w:rPr>
-    </w:lvl>
-    <w:lvl w:ilvl="8" w:tplc="04090005" w:tentative="1">
-      <w:start w:val="1"/>
-      <w:numFmt w:val="bullet"/>
-      <w:lvlText w:val=""/>
-      <w:lvlJc w:val="left"/>
-      <w:pPr>
-        <w:ind w:left="6480" w:hanging="360"/>
-      </w:pPr>
-      <w:rPr>
-        <w:rFonts w:ascii="Wingdings" w:hAnsi="Wingdings" w:hint="default"/>
-      </w:rPr>
-    </w:lvl>
-  </w:abstractNum>
-  <w:abstractNum w:abstractNumId="5">
+  <w:abstractNum w:abstractNumId="1">
     <w:nsid w:val="5EAD6B15"/>
     <w:multiLevelType w:val="hybridMultilevel"/>
     <w:tmpl w:val="A5CAA964"/>
@@ -1648,93 +831,7 @@
       </w:rPr>
     </w:lvl>
   </w:abstractNum>
-  <w:abstractNum w:abstractNumId="6">
-    <w:nsid w:val="60EE56B6"/>
-    <w:multiLevelType w:val="hybridMultilevel"/>
-    <w:tmpl w:val="B936BC56"/>
-    <w:lvl w:ilvl="0" w:tplc="0409001B">
-      <w:start w:val="1"/>
-      <w:numFmt w:val="lowerRoman"/>
-      <w:lvlText w:val="%1."/>
-      <w:lvlJc w:val="right"/>
-      <w:pPr>
-        <w:ind w:left="720" w:hanging="360"/>
-      </w:pPr>
-    </w:lvl>
-    <w:lvl w:ilvl="1" w:tplc="04090019" w:tentative="1">
-      <w:start w:val="1"/>
-      <w:numFmt w:val="lowerLetter"/>
-      <w:lvlText w:val="%2."/>
-      <w:lvlJc w:val="left"/>
-      <w:pPr>
-        <w:ind w:left="1440" w:hanging="360"/>
-      </w:pPr>
-    </w:lvl>
-    <w:lvl w:ilvl="2" w:tplc="0409001B" w:tentative="1">
-      <w:start w:val="1"/>
-      <w:numFmt w:val="lowerRoman"/>
-      <w:lvlText w:val="%3."/>
-      <w:lvlJc w:val="right"/>
-      <w:pPr>
-        <w:ind w:left="2160" w:hanging="180"/>
-      </w:pPr>
-    </w:lvl>
-    <w:lvl w:ilvl="3" w:tplc="0409000F" w:tentative="1">
-      <w:start w:val="1"/>
-      <w:numFmt w:val="decimal"/>
-      <w:lvlText w:val="%4."/>
-      <w:lvlJc w:val="left"/>
-      <w:pPr>
-        <w:ind w:left="2880" w:hanging="360"/>
-      </w:pPr>
-    </w:lvl>
-    <w:lvl w:ilvl="4" w:tplc="04090019" w:tentative="1">
-      <w:start w:val="1"/>
-      <w:numFmt w:val="lowerLetter"/>
-      <w:lvlText w:val="%5."/>
-      <w:lvlJc w:val="left"/>
-      <w:pPr>
-        <w:ind w:left="3600" w:hanging="360"/>
-      </w:pPr>
-    </w:lvl>
-    <w:lvl w:ilvl="5" w:tplc="0409001B" w:tentative="1">
-      <w:start w:val="1"/>
-      <w:numFmt w:val="lowerRoman"/>
-      <w:lvlText w:val="%6."/>
-      <w:lvlJc w:val="right"/>
-      <w:pPr>
-        <w:ind w:left="4320" w:hanging="180"/>
-      </w:pPr>
-    </w:lvl>
-    <w:lvl w:ilvl="6" w:tplc="0409000F" w:tentative="1">
-      <w:start w:val="1"/>
-      <w:numFmt w:val="decimal"/>
-      <w:lvlText w:val="%7."/>
-      <w:lvlJc w:val="left"/>
-      <w:pPr>
-        <w:ind w:left="5040" w:hanging="360"/>
-      </w:pPr>
-    </w:lvl>
-    <w:lvl w:ilvl="7" w:tplc="04090019" w:tentative="1">
-      <w:start w:val="1"/>
-      <w:numFmt w:val="lowerLetter"/>
-      <w:lvlText w:val="%8."/>
-      <w:lvlJc w:val="left"/>
-      <w:pPr>
-        <w:ind w:left="5760" w:hanging="360"/>
-      </w:pPr>
-    </w:lvl>
-    <w:lvl w:ilvl="8" w:tplc="0409001B" w:tentative="1">
-      <w:start w:val="1"/>
-      <w:numFmt w:val="lowerRoman"/>
-      <w:lvlText w:val="%9."/>
-      <w:lvlJc w:val="right"/>
-      <w:pPr>
-        <w:ind w:left="6480" w:hanging="180"/>
-      </w:pPr>
-    </w:lvl>
-  </w:abstractNum>
-  <w:abstractNum w:abstractNumId="7">
+  <w:abstractNum w:abstractNumId="2">
     <w:nsid w:val="69327D03"/>
     <w:multiLevelType w:val="hybridMultilevel"/>
     <w:tmpl w:val="75A24F0E"/>
@@ -1820,10 +917,10 @@
       </w:pPr>
     </w:lvl>
   </w:abstractNum>
-  <w:abstractNum w:abstractNumId="8">
+  <w:abstractNum w:abstractNumId="3">
     <w:nsid w:val="7A22461A"/>
     <w:multiLevelType w:val="hybridMultilevel"/>
-    <w:tmpl w:val="8BBE7EAC"/>
+    <w:tmpl w:val="D5D6F548"/>
     <w:lvl w:ilvl="0" w:tplc="0409001B">
       <w:start w:val="1"/>
       <w:numFmt w:val="lowerRoman"/>
@@ -1907,31 +1004,16 @@
     </w:lvl>
   </w:abstractNum>
   <w:num w:numId="1">
+    <w:abstractNumId w:val="0"/>
+  </w:num>
+  <w:num w:numId="2">
     <w:abstractNumId w:val="1"/>
   </w:num>
-  <w:num w:numId="2">
-    <w:abstractNumId w:val="5"/>
-  </w:num>
   <w:num w:numId="3">
-    <w:abstractNumId w:val="7"/>
+    <w:abstractNumId w:val="2"/>
   </w:num>
   <w:num w:numId="4">
-    <w:abstractNumId w:val="8"/>
-  </w:num>
-  <w:num w:numId="5">
-    <w:abstractNumId w:val="2"/>
-  </w:num>
-  <w:num w:numId="6">
-    <w:abstractNumId w:val="0"/>
-  </w:num>
-  <w:num w:numId="7">
     <w:abstractNumId w:val="3"/>
-  </w:num>
-  <w:num w:numId="8">
-    <w:abstractNumId w:val="6"/>
-  </w:num>
-  <w:num w:numId="9">
-    <w:abstractNumId w:val="4"/>
   </w:num>
 </w:numbering>
 </file>
@@ -2549,54 +1631,6 @@
       <w:ind w:left="720"/>
       <w:contextualSpacing/>
     </w:pPr>
-  </w:style>
-  <w:style w:type="paragraph" w:styleId="Header">
-    <w:name w:val="header"/>
-    <w:basedOn w:val="Normal"/>
-    <w:link w:val="HeaderChar"/>
-    <w:uiPriority w:val="99"/>
-    <w:semiHidden/>
-    <w:unhideWhenUsed/>
-    <w:rsid w:val="00D77538"/>
-    <w:pPr>
-      <w:tabs>
-        <w:tab w:val="center" w:pos="4680"/>
-        <w:tab w:val="right" w:pos="9360"/>
-      </w:tabs>
-      <w:spacing w:after="0" w:line="240" w:lineRule="auto"/>
-    </w:pPr>
-  </w:style>
-  <w:style w:type="character" w:customStyle="1" w:styleId="HeaderChar">
-    <w:name w:val="Header Char"/>
-    <w:basedOn w:val="DefaultParagraphFont"/>
-    <w:link w:val="Header"/>
-    <w:uiPriority w:val="99"/>
-    <w:semiHidden/>
-    <w:rsid w:val="00D77538"/>
-  </w:style>
-  <w:style w:type="paragraph" w:styleId="Footer">
-    <w:name w:val="footer"/>
-    <w:basedOn w:val="Normal"/>
-    <w:link w:val="FooterChar"/>
-    <w:uiPriority w:val="99"/>
-    <w:semiHidden/>
-    <w:unhideWhenUsed/>
-    <w:rsid w:val="00D77538"/>
-    <w:pPr>
-      <w:tabs>
-        <w:tab w:val="center" w:pos="4680"/>
-        <w:tab w:val="right" w:pos="9360"/>
-      </w:tabs>
-      <w:spacing w:after="0" w:line="240" w:lineRule="auto"/>
-    </w:pPr>
-  </w:style>
-  <w:style w:type="character" w:customStyle="1" w:styleId="FooterChar">
-    <w:name w:val="Footer Char"/>
-    <w:basedOn w:val="DefaultParagraphFont"/>
-    <w:link w:val="Footer"/>
-    <w:uiPriority w:val="99"/>
-    <w:semiHidden/>
-    <w:rsid w:val="00D77538"/>
   </w:style>
 </w:styles>
 </file>

</xml_diff>

<commit_message>
Revert "Revert "Finished the Simulation Module manual""
This reverts commit 3424205d545499d502c02a3f33253db877e11f88.
</commit_message>
<xml_diff>
--- a/info/Manual/Simulation Module.docx
+++ b/info/Manual/Simulation Module.docx
@@ -8,6 +8,11 @@
       </w:pPr>
       <w:r>
         <w:t>Simulation Module (sim)</w:t>
+      </w:r>
+    </w:p>
+    <w:p>
+      <w:r>
+        <w:t xml:space="preserve">It should be noted that there are separate versions of the sim module for the qt and pygame versions of BlueSky. This document only discusses the qt version of the sim module. </w:t>
       </w:r>
     </w:p>
     <w:p>
@@ -60,7 +65,13 @@
         </w:numPr>
       </w:pPr>
       <w:r>
-        <w:t xml:space="preserve">It can be used to create a sim object, which in turn contains other objects (such as the traf and stack and scnreenio. </w:t>
+        <w:t>It can be used to create a sim object, which in turn contains other objects (such as the traf and stack and scnreenio</w:t>
+      </w:r>
+      <w:r>
+        <w:t>)</w:t>
+      </w:r>
+      <w:r>
+        <w:t xml:space="preserve">. </w:t>
       </w:r>
     </w:p>
     <w:p>
@@ -211,6 +222,7 @@
         <w:pStyle w:val="Heading2"/>
       </w:pPr>
       <w:r>
+        <w:lastRenderedPageBreak/>
         <w:t>doWork</w:t>
       </w:r>
       <w:r>
@@ -240,11 +252,7 @@
         <w:t xml:space="preserve">thods of the other classes that are called from within the doWork function are, for example, </w:t>
       </w:r>
       <w:r>
-        <w:t xml:space="preserve">responsible for </w:t>
-      </w:r>
-      <w:r>
-        <w:lastRenderedPageBreak/>
-        <w:t xml:space="preserve">processing </w:t>
+        <w:t xml:space="preserve">responsible for processing </w:t>
       </w:r>
       <w:r>
         <w:t>all stack commands, updating the states of the traffic. In this sense, this function contains the main simulation loop (even though there is another function called MainLoop in the Simulation module).</w:t>
@@ -406,7 +414,6 @@
         <w:t>Outputs: -</w:t>
       </w:r>
     </w:p>
-    <w:p/>
     <w:p>
       <w:pPr>
         <w:pStyle w:val="Heading2"/>
@@ -414,6 +421,7 @@
       <w:bookmarkStart w:id="11" w:name="OLE_LINK12"/>
       <w:bookmarkStart w:id="12" w:name="OLE_LINK13"/>
       <w:r>
+        <w:lastRenderedPageBreak/>
         <w:t xml:space="preserve">reset(self) </w:t>
       </w:r>
     </w:p>
@@ -437,11 +445,7 @@
         <w:t>process</w:t>
       </w:r>
       <w:r>
-        <w:t xml:space="preserve"> </w:t>
-      </w:r>
-      <w:r>
-        <w:lastRenderedPageBreak/>
-        <w:t xml:space="preserve">function in the CommandStack class to load a new scenario </w:t>
+        <w:t xml:space="preserve"> function in the CommandStack class to load a new scenario </w:t>
       </w:r>
       <w:r>
         <w:t xml:space="preserve">file. It also resets the simulation time  (simt) to 0 and resets the traffic arrays by calling the traf.reset() function in the Traffic class. </w:t>
@@ -555,7 +559,6 @@
         <w:t xml:space="preserve"> function in the CommandStack class. </w:t>
       </w:r>
     </w:p>
-    <w:p/>
     <w:p>
       <w:r>
         <w:t xml:space="preserve">Inputs: </w:t>
@@ -585,12 +588,378 @@
         <w:t>data-feed).</w:t>
       </w:r>
     </w:p>
+    <w:p>
+      <w:r>
+        <w:t>Outputs: -</w:t>
+      </w:r>
+    </w:p>
     <w:p/>
     <w:p>
+      <w:pPr>
+        <w:pStyle w:val="Heading1"/>
+      </w:pPr>
+      <w:r>
+        <w:t>Function MainLoop(gui,sim)</w:t>
+      </w:r>
+    </w:p>
+    <w:p>
+      <w:pPr>
+        <w:pStyle w:val="ListParagraph"/>
+        <w:numPr>
+          <w:ilvl w:val="0"/>
+          <w:numId w:val="5"/>
+        </w:numPr>
+      </w:pPr>
+      <w:r>
+        <w:t>This function is in mainloop.py</w:t>
+      </w:r>
+    </w:p>
+    <w:p>
+      <w:pPr>
+        <w:ind w:left="540" w:hanging="540"/>
+      </w:pPr>
+      <w:r>
+        <w:t>Goal: The Main</w:t>
+      </w:r>
+      <w:r>
+        <w:t xml:space="preserve">Loop function starts the simulation and gui threads. As mentioned </w:t>
+      </w:r>
+      <w:r>
+        <w:t>above</w:t>
+      </w:r>
+      <w:r>
+        <w:t xml:space="preserve">, there is no </w:t>
+      </w:r>
+      <w:r>
+        <w:t>'</w:t>
+      </w:r>
+      <w:r>
+        <w:t>loop</w:t>
+      </w:r>
+      <w:r>
+        <w:t>'</w:t>
+      </w:r>
+      <w:r>
+        <w:t xml:space="preserve"> in this function in the strictest sense. However, when the simulation </w:t>
+      </w:r>
+      <w:r>
+        <w:t xml:space="preserve">thread is started, the doWork method of the Simulation class, which contains the main BlueSky loop, is activated. Thus MainLoop function is responsible for triggering the main loop, </w:t>
+      </w:r>
+      <w:r>
+        <w:t>and thus deriving</w:t>
+      </w:r>
+      <w:r>
+        <w:t xml:space="preserve"> its name (the name is also due to historical reasons from the pygame version of BlueSky). </w:t>
+      </w:r>
+    </w:p>
+    <w:p>
+      <w:pPr>
+        <w:ind w:left="540"/>
+      </w:pPr>
+      <w:r>
+        <w:lastRenderedPageBreak/>
+        <w:t>Note that the simulation thread object</w:t>
+      </w:r>
+      <w:r>
+        <w:t xml:space="preserve"> (</w:t>
+      </w:r>
+      <w:r>
+        <w:rPr>
+          <w:i/>
+        </w:rPr>
+        <w:t>simthread</w:t>
+      </w:r>
+      <w:r>
+        <w:t xml:space="preserve">) is created and started first. Then the gui thread is started second, causing the splash screen to be </w:t>
+      </w:r>
+      <w:r>
+        <w:t>displayed</w:t>
+      </w:r>
+      <w:r>
+        <w:t xml:space="preserve">. When the gui and simulation threads have really finished starting (it takes a few seconds), the splash screen </w:t>
+      </w:r>
+      <w:r>
+        <w:t>disappears</w:t>
+      </w:r>
+      <w:r>
+        <w:t>, and the main BluSky Gui is ready for user inputs</w:t>
+      </w:r>
+      <w:r>
+        <w:t>. T</w:t>
+      </w:r>
+      <w:r>
+        <w:t xml:space="preserve">he simulation thread finishes initializing </w:t>
+      </w:r>
+      <w:r>
+        <w:t>before the gui thread</w:t>
+      </w:r>
+      <w:r>
+        <w:t xml:space="preserve"> as it was </w:t>
+      </w:r>
+      <w:r>
+        <w:t xml:space="preserve">started first. It then </w:t>
+      </w:r>
+      <w:r>
+        <w:t xml:space="preserve">starts the doWork function </w:t>
+      </w:r>
+      <w:r>
+        <w:t xml:space="preserve">of the Simulation class </w:t>
+      </w:r>
+      <w:r>
+        <w:t>(before the Gui pops-up)</w:t>
+      </w:r>
+      <w:r>
+        <w:t xml:space="preserve">. </w:t>
+      </w:r>
+    </w:p>
+    <w:p>
+      <w:r>
+        <w:t>Inputs</w:t>
+      </w:r>
+      <w:r>
+        <w:t xml:space="preserve">: </w:t>
+      </w:r>
+    </w:p>
+    <w:p>
+      <w:pPr>
+        <w:pStyle w:val="ListParagraph"/>
+        <w:numPr>
+          <w:ilvl w:val="0"/>
+          <w:numId w:val="6"/>
+        </w:numPr>
+      </w:pPr>
+      <w:r>
+        <w:t>gui(object, instance of the Gui class)</w:t>
+      </w:r>
+    </w:p>
+    <w:p>
+      <w:pPr>
+        <w:pStyle w:val="ListParagraph"/>
+        <w:numPr>
+          <w:ilvl w:val="0"/>
+          <w:numId w:val="6"/>
+        </w:numPr>
+      </w:pPr>
+      <w:r>
+        <w:t xml:space="preserve">sim(object, instance of the Simulation class, see above). </w:t>
+      </w:r>
+    </w:p>
+    <w:p>
       <w:r>
         <w:t>Outputs: -</w:t>
       </w:r>
     </w:p>
+    <w:p/>
+    <w:p>
+      <w:pPr>
+        <w:pStyle w:val="Heading1"/>
+      </w:pPr>
+      <w:r>
+        <w:t>Class Thread</w:t>
+      </w:r>
+    </w:p>
+    <w:p>
+      <w:pPr>
+        <w:pStyle w:val="ListParagraph"/>
+        <w:numPr>
+          <w:ilvl w:val="0"/>
+          <w:numId w:val="5"/>
+        </w:numPr>
+      </w:pPr>
+      <w:r>
+        <w:t>This class is in thread.py</w:t>
+      </w:r>
+    </w:p>
+    <w:p>
+      <w:pPr>
+        <w:pStyle w:val="ListParagraph"/>
+        <w:numPr>
+          <w:ilvl w:val="0"/>
+          <w:numId w:val="5"/>
+        </w:numPr>
+      </w:pPr>
+      <w:r>
+        <w:t xml:space="preserve">It is a derived class. Its base class is 'QObject'. Therefore it inherits many methods that are not visible in thread.py </w:t>
+      </w:r>
+    </w:p>
+    <w:p>
+      <w:pPr>
+        <w:pStyle w:val="Heading2"/>
+      </w:pPr>
+      <w:r>
+        <w:t>__init__(self, worker_object)</w:t>
+      </w:r>
+    </w:p>
+    <w:p>
+      <w:r>
+        <w:t xml:space="preserve">Goal: Initialize an instance of the Thread class, </w:t>
+      </w:r>
+      <w:r>
+        <w:t>making use</w:t>
+      </w:r>
+      <w:r>
+        <w:t xml:space="preserve"> the init functi</w:t>
+      </w:r>
+      <w:r>
+        <w:t xml:space="preserve">on of the base 'QObject' class. It also </w:t>
+      </w:r>
+      <w:r>
+        <w:t>'</w:t>
+      </w:r>
+      <w:r>
+        <w:t>c</w:t>
+      </w:r>
+      <w:r>
+        <w:t>onnect</w:t>
+      </w:r>
+      <w:r>
+        <w:t>s</w:t>
+      </w:r>
+      <w:r>
+        <w:t>' the doWork method of the worker_ob</w:t>
+      </w:r>
+      <w:r>
+        <w:t xml:space="preserve">ject to the simulation thread. </w:t>
+      </w:r>
+    </w:p>
+    <w:p>
+      <w:r>
+        <w:t xml:space="preserve">Inputs: </w:t>
+      </w:r>
+    </w:p>
+    <w:p>
+      <w:pPr>
+        <w:pStyle w:val="ListParagraph"/>
+        <w:numPr>
+          <w:ilvl w:val="0"/>
+          <w:numId w:val="7"/>
+        </w:numPr>
+      </w:pPr>
+      <w:r>
+        <w:t>worker_object(object, in the case of BlueSky, the worker_object is an instance of the Simulation class)</w:t>
+      </w:r>
+    </w:p>
+    <w:p>
+      <w:r>
+        <w:t>Outputs: -</w:t>
+      </w:r>
+    </w:p>
+    <w:p/>
+    <w:p>
+      <w:pPr>
+        <w:pStyle w:val="Heading2"/>
+      </w:pPr>
+      <w:r>
+        <w:t>start(self, prio)</w:t>
+      </w:r>
+    </w:p>
+    <w:p>
+      <w:r>
+        <w:t xml:space="preserve">Goal: As the name suggests, this method starts a simulation thread with the desired priority, </w:t>
+      </w:r>
+    </w:p>
+    <w:p>
+      <w:r>
+        <w:t xml:space="preserve">Inputs: </w:t>
+      </w:r>
+    </w:p>
+    <w:p>
+      <w:pPr>
+        <w:pStyle w:val="ListParagraph"/>
+        <w:numPr>
+          <w:ilvl w:val="0"/>
+          <w:numId w:val="8"/>
+        </w:numPr>
+      </w:pPr>
+      <w:r>
+        <w:t>prio(int, the priority of the thread that is being started, and for the sim thread, the highest priority is used)</w:t>
+      </w:r>
+    </w:p>
+    <w:p>
+      <w:r>
+        <w:t>Outputs:</w:t>
+      </w:r>
+      <w:r>
+        <w:t xml:space="preserve"> </w:t>
+      </w:r>
+      <w:r>
+        <w:t>-</w:t>
+      </w:r>
+    </w:p>
+    <w:p/>
+    <w:p>
+      <w:pPr>
+        <w:pStyle w:val="Heading1"/>
+      </w:pPr>
+      <w:r>
+        <w:lastRenderedPageBreak/>
+        <w:t>Class ScreenIO</w:t>
+      </w:r>
+    </w:p>
+    <w:p>
+      <w:pPr>
+        <w:pStyle w:val="ListParagraph"/>
+        <w:numPr>
+          <w:ilvl w:val="0"/>
+          <w:numId w:val="9"/>
+        </w:numPr>
+      </w:pPr>
+      <w:r>
+        <w:t>This class is in screenio.py</w:t>
+      </w:r>
+    </w:p>
+    <w:p>
+      <w:pPr>
+        <w:pStyle w:val="ListParagraph"/>
+        <w:numPr>
+          <w:ilvl w:val="0"/>
+          <w:numId w:val="9"/>
+        </w:numPr>
+      </w:pPr>
+      <w:r>
+        <w:t>It is a derived class. Its base class is 'QObject'.</w:t>
+      </w:r>
+    </w:p>
+    <w:p>
+      <w:pPr>
+        <w:pStyle w:val="ListParagraph"/>
+        <w:numPr>
+          <w:ilvl w:val="0"/>
+          <w:numId w:val="9"/>
+        </w:numPr>
+      </w:pPr>
+      <w:r>
+        <w:t xml:space="preserve">This class acts as the interface between the Gui Class and the Simulation Class, and allows the sim object to send/receive data to/from the gui object. </w:t>
+      </w:r>
+    </w:p>
+    <w:p>
+      <w:pPr>
+        <w:pStyle w:val="ListParagraph"/>
+        <w:numPr>
+          <w:ilvl w:val="0"/>
+          <w:numId w:val="9"/>
+        </w:numPr>
+      </w:pPr>
+      <w:r>
+        <w:t>To thi</w:t>
+      </w:r>
+      <w:r>
+        <w:t>s end, it contains many methods</w:t>
+      </w:r>
+      <w:r>
+        <w:t xml:space="preserve"> (slots and functions)</w:t>
+      </w:r>
+      <w:r>
+        <w:t>. These are not discussed below as the average user</w:t>
+      </w:r>
+      <w:r>
+        <w:t xml:space="preserve"> of BlueSky</w:t>
+      </w:r>
+      <w:r>
+        <w:t xml:space="preserve"> is unlikely to modify the GUI. </w:t>
+      </w:r>
+    </w:p>
+    <w:p/>
     <w:p/>
     <w:p>
       <w:pPr>
@@ -621,9 +990,145 @@
 </w:document>
 </file>
 
+<file path=word/endnotes.xml><?xml version="1.0" encoding="utf-8"?>
+<w:endnotes xmlns:ve="http://schemas.openxmlformats.org/markup-compatibility/2006" xmlns:o="urn:schemas-microsoft-com:office:office" xmlns:r="http://schemas.openxmlformats.org/officeDocument/2006/relationships" xmlns:m="http://schemas.openxmlformats.org/officeDocument/2006/math" xmlns:v="urn:schemas-microsoft-com:vml" xmlns:wp="http://schemas.openxmlformats.org/drawingml/2006/wordprocessingDrawing" xmlns:w10="urn:schemas-microsoft-com:office:word" xmlns:w="http://schemas.openxmlformats.org/wordprocessingml/2006/main" xmlns:wne="http://schemas.microsoft.com/office/word/2006/wordml">
+  <w:endnote w:type="separator" w:id="-1">
+    <w:p>
+      <w:pPr>
+        <w:spacing w:after="0" w:line="240" w:lineRule="auto"/>
+      </w:pPr>
+      <w:r>
+        <w:separator/>
+      </w:r>
+    </w:p>
+  </w:endnote>
+  <w:endnote w:type="continuationSeparator" w:id="0">
+    <w:p>
+      <w:pPr>
+        <w:spacing w:after="0" w:line="240" w:lineRule="auto"/>
+      </w:pPr>
+      <w:r>
+        <w:continuationSeparator/>
+      </w:r>
+    </w:p>
+  </w:endnote>
+</w:endnotes>
+</file>
+
+<file path=word/footnotes.xml><?xml version="1.0" encoding="utf-8"?>
+<w:footnotes xmlns:ve="http://schemas.openxmlformats.org/markup-compatibility/2006" xmlns:o="urn:schemas-microsoft-com:office:office" xmlns:r="http://schemas.openxmlformats.org/officeDocument/2006/relationships" xmlns:m="http://schemas.openxmlformats.org/officeDocument/2006/math" xmlns:v="urn:schemas-microsoft-com:vml" xmlns:wp="http://schemas.openxmlformats.org/drawingml/2006/wordprocessingDrawing" xmlns:w10="urn:schemas-microsoft-com:office:word" xmlns:w="http://schemas.openxmlformats.org/wordprocessingml/2006/main" xmlns:wne="http://schemas.microsoft.com/office/word/2006/wordml">
+  <w:footnote w:type="separator" w:id="-1">
+    <w:p>
+      <w:pPr>
+        <w:spacing w:after="0" w:line="240" w:lineRule="auto"/>
+      </w:pPr>
+      <w:r>
+        <w:separator/>
+      </w:r>
+    </w:p>
+  </w:footnote>
+  <w:footnote w:type="continuationSeparator" w:id="0">
+    <w:p>
+      <w:pPr>
+        <w:spacing w:after="0" w:line="240" w:lineRule="auto"/>
+      </w:pPr>
+      <w:r>
+        <w:continuationSeparator/>
+      </w:r>
+    </w:p>
+  </w:footnote>
+</w:footnotes>
+</file>
+
 <file path=word/numbering.xml><?xml version="1.0" encoding="utf-8"?>
 <w:numbering xmlns:ve="http://schemas.openxmlformats.org/markup-compatibility/2006" xmlns:o="urn:schemas-microsoft-com:office:office" xmlns:r="http://schemas.openxmlformats.org/officeDocument/2006/relationships" xmlns:m="http://schemas.openxmlformats.org/officeDocument/2006/math" xmlns:v="urn:schemas-microsoft-com:vml" xmlns:wp="http://schemas.openxmlformats.org/drawingml/2006/wordprocessingDrawing" xmlns:w10="urn:schemas-microsoft-com:office:word" xmlns:w="http://schemas.openxmlformats.org/wordprocessingml/2006/main" xmlns:wne="http://schemas.microsoft.com/office/word/2006/wordml">
   <w:abstractNum w:abstractNumId="0">
+    <w:nsid w:val="1FE72BD4"/>
+    <w:multiLevelType w:val="hybridMultilevel"/>
+    <w:tmpl w:val="8BBE7EAC"/>
+    <w:lvl w:ilvl="0" w:tplc="0409001B">
+      <w:start w:val="1"/>
+      <w:numFmt w:val="lowerRoman"/>
+      <w:lvlText w:val="%1."/>
+      <w:lvlJc w:val="right"/>
+      <w:pPr>
+        <w:ind w:left="720" w:hanging="360"/>
+      </w:pPr>
+    </w:lvl>
+    <w:lvl w:ilvl="1" w:tplc="04090019" w:tentative="1">
+      <w:start w:val="1"/>
+      <w:numFmt w:val="lowerLetter"/>
+      <w:lvlText w:val="%2."/>
+      <w:lvlJc w:val="left"/>
+      <w:pPr>
+        <w:ind w:left="1440" w:hanging="360"/>
+      </w:pPr>
+    </w:lvl>
+    <w:lvl w:ilvl="2" w:tplc="0409001B" w:tentative="1">
+      <w:start w:val="1"/>
+      <w:numFmt w:val="lowerRoman"/>
+      <w:lvlText w:val="%3."/>
+      <w:lvlJc w:val="right"/>
+      <w:pPr>
+        <w:ind w:left="2160" w:hanging="180"/>
+      </w:pPr>
+    </w:lvl>
+    <w:lvl w:ilvl="3" w:tplc="0409000F" w:tentative="1">
+      <w:start w:val="1"/>
+      <w:numFmt w:val="decimal"/>
+      <w:lvlText w:val="%4."/>
+      <w:lvlJc w:val="left"/>
+      <w:pPr>
+        <w:ind w:left="2880" w:hanging="360"/>
+      </w:pPr>
+    </w:lvl>
+    <w:lvl w:ilvl="4" w:tplc="04090019" w:tentative="1">
+      <w:start w:val="1"/>
+      <w:numFmt w:val="lowerLetter"/>
+      <w:lvlText w:val="%5."/>
+      <w:lvlJc w:val="left"/>
+      <w:pPr>
+        <w:ind w:left="3600" w:hanging="360"/>
+      </w:pPr>
+    </w:lvl>
+    <w:lvl w:ilvl="5" w:tplc="0409001B" w:tentative="1">
+      <w:start w:val="1"/>
+      <w:numFmt w:val="lowerRoman"/>
+      <w:lvlText w:val="%6."/>
+      <w:lvlJc w:val="right"/>
+      <w:pPr>
+        <w:ind w:left="4320" w:hanging="180"/>
+      </w:pPr>
+    </w:lvl>
+    <w:lvl w:ilvl="6" w:tplc="0409000F" w:tentative="1">
+      <w:start w:val="1"/>
+      <w:numFmt w:val="decimal"/>
+      <w:lvlText w:val="%7."/>
+      <w:lvlJc w:val="left"/>
+      <w:pPr>
+        <w:ind w:left="5040" w:hanging="360"/>
+      </w:pPr>
+    </w:lvl>
+    <w:lvl w:ilvl="7" w:tplc="04090019" w:tentative="1">
+      <w:start w:val="1"/>
+      <w:numFmt w:val="lowerLetter"/>
+      <w:lvlText w:val="%8."/>
+      <w:lvlJc w:val="left"/>
+      <w:pPr>
+        <w:ind w:left="5760" w:hanging="360"/>
+      </w:pPr>
+    </w:lvl>
+    <w:lvl w:ilvl="8" w:tplc="0409001B" w:tentative="1">
+      <w:start w:val="1"/>
+      <w:numFmt w:val="lowerRoman"/>
+      <w:lvlText w:val="%9."/>
+      <w:lvlJc w:val="right"/>
+      <w:pPr>
+        <w:ind w:left="6480" w:hanging="180"/>
+      </w:pPr>
+    </w:lvl>
+  </w:abstractNum>
+  <w:abstractNum w:abstractNumId="1">
     <w:nsid w:val="2251420D"/>
     <w:multiLevelType w:val="multilevel"/>
     <w:tmpl w:val="04090025"/>
@@ -718,7 +1223,319 @@
       </w:pPr>
     </w:lvl>
   </w:abstractNum>
-  <w:abstractNum w:abstractNumId="1">
+  <w:abstractNum w:abstractNumId="2">
+    <w:nsid w:val="2E42466E"/>
+    <w:multiLevelType w:val="hybridMultilevel"/>
+    <w:tmpl w:val="DD883304"/>
+    <w:lvl w:ilvl="0" w:tplc="04090001">
+      <w:start w:val="1"/>
+      <w:numFmt w:val="bullet"/>
+      <w:lvlText w:val=""/>
+      <w:lvlJc w:val="left"/>
+      <w:pPr>
+        <w:ind w:left="720" w:hanging="360"/>
+      </w:pPr>
+      <w:rPr>
+        <w:rFonts w:ascii="Symbol" w:hAnsi="Symbol" w:hint="default"/>
+      </w:rPr>
+    </w:lvl>
+    <w:lvl w:ilvl="1" w:tplc="04090003" w:tentative="1">
+      <w:start w:val="1"/>
+      <w:numFmt w:val="bullet"/>
+      <w:lvlText w:val="o"/>
+      <w:lvlJc w:val="left"/>
+      <w:pPr>
+        <w:ind w:left="1440" w:hanging="360"/>
+      </w:pPr>
+      <w:rPr>
+        <w:rFonts w:ascii="Courier New" w:hAnsi="Courier New" w:cs="Courier New" w:hint="default"/>
+      </w:rPr>
+    </w:lvl>
+    <w:lvl w:ilvl="2" w:tplc="04090005" w:tentative="1">
+      <w:start w:val="1"/>
+      <w:numFmt w:val="bullet"/>
+      <w:lvlText w:val=""/>
+      <w:lvlJc w:val="left"/>
+      <w:pPr>
+        <w:ind w:left="2160" w:hanging="360"/>
+      </w:pPr>
+      <w:rPr>
+        <w:rFonts w:ascii="Wingdings" w:hAnsi="Wingdings" w:hint="default"/>
+      </w:rPr>
+    </w:lvl>
+    <w:lvl w:ilvl="3" w:tplc="04090001" w:tentative="1">
+      <w:start w:val="1"/>
+      <w:numFmt w:val="bullet"/>
+      <w:lvlText w:val=""/>
+      <w:lvlJc w:val="left"/>
+      <w:pPr>
+        <w:ind w:left="2880" w:hanging="360"/>
+      </w:pPr>
+      <w:rPr>
+        <w:rFonts w:ascii="Symbol" w:hAnsi="Symbol" w:hint="default"/>
+      </w:rPr>
+    </w:lvl>
+    <w:lvl w:ilvl="4" w:tplc="04090003" w:tentative="1">
+      <w:start w:val="1"/>
+      <w:numFmt w:val="bullet"/>
+      <w:lvlText w:val="o"/>
+      <w:lvlJc w:val="left"/>
+      <w:pPr>
+        <w:ind w:left="3600" w:hanging="360"/>
+      </w:pPr>
+      <w:rPr>
+        <w:rFonts w:ascii="Courier New" w:hAnsi="Courier New" w:cs="Courier New" w:hint="default"/>
+      </w:rPr>
+    </w:lvl>
+    <w:lvl w:ilvl="5" w:tplc="04090005" w:tentative="1">
+      <w:start w:val="1"/>
+      <w:numFmt w:val="bullet"/>
+      <w:lvlText w:val=""/>
+      <w:lvlJc w:val="left"/>
+      <w:pPr>
+        <w:ind w:left="4320" w:hanging="360"/>
+      </w:pPr>
+      <w:rPr>
+        <w:rFonts w:ascii="Wingdings" w:hAnsi="Wingdings" w:hint="default"/>
+      </w:rPr>
+    </w:lvl>
+    <w:lvl w:ilvl="6" w:tplc="04090001" w:tentative="1">
+      <w:start w:val="1"/>
+      <w:numFmt w:val="bullet"/>
+      <w:lvlText w:val=""/>
+      <w:lvlJc w:val="left"/>
+      <w:pPr>
+        <w:ind w:left="5040" w:hanging="360"/>
+      </w:pPr>
+      <w:rPr>
+        <w:rFonts w:ascii="Symbol" w:hAnsi="Symbol" w:hint="default"/>
+      </w:rPr>
+    </w:lvl>
+    <w:lvl w:ilvl="7" w:tplc="04090003" w:tentative="1">
+      <w:start w:val="1"/>
+      <w:numFmt w:val="bullet"/>
+      <w:lvlText w:val="o"/>
+      <w:lvlJc w:val="left"/>
+      <w:pPr>
+        <w:ind w:left="5760" w:hanging="360"/>
+      </w:pPr>
+      <w:rPr>
+        <w:rFonts w:ascii="Courier New" w:hAnsi="Courier New" w:cs="Courier New" w:hint="default"/>
+      </w:rPr>
+    </w:lvl>
+    <w:lvl w:ilvl="8" w:tplc="04090005" w:tentative="1">
+      <w:start w:val="1"/>
+      <w:numFmt w:val="bullet"/>
+      <w:lvlText w:val=""/>
+      <w:lvlJc w:val="left"/>
+      <w:pPr>
+        <w:ind w:left="6480" w:hanging="360"/>
+      </w:pPr>
+      <w:rPr>
+        <w:rFonts w:ascii="Wingdings" w:hAnsi="Wingdings" w:hint="default"/>
+      </w:rPr>
+    </w:lvl>
+  </w:abstractNum>
+  <w:abstractNum w:abstractNumId="3">
+    <w:nsid w:val="405B1FD5"/>
+    <w:multiLevelType w:val="hybridMultilevel"/>
+    <w:tmpl w:val="B936BC56"/>
+    <w:lvl w:ilvl="0" w:tplc="0409001B">
+      <w:start w:val="1"/>
+      <w:numFmt w:val="lowerRoman"/>
+      <w:lvlText w:val="%1."/>
+      <w:lvlJc w:val="right"/>
+      <w:pPr>
+        <w:ind w:left="720" w:hanging="360"/>
+      </w:pPr>
+    </w:lvl>
+    <w:lvl w:ilvl="1" w:tplc="04090019" w:tentative="1">
+      <w:start w:val="1"/>
+      <w:numFmt w:val="lowerLetter"/>
+      <w:lvlText w:val="%2."/>
+      <w:lvlJc w:val="left"/>
+      <w:pPr>
+        <w:ind w:left="1440" w:hanging="360"/>
+      </w:pPr>
+    </w:lvl>
+    <w:lvl w:ilvl="2" w:tplc="0409001B" w:tentative="1">
+      <w:start w:val="1"/>
+      <w:numFmt w:val="lowerRoman"/>
+      <w:lvlText w:val="%3."/>
+      <w:lvlJc w:val="right"/>
+      <w:pPr>
+        <w:ind w:left="2160" w:hanging="180"/>
+      </w:pPr>
+    </w:lvl>
+    <w:lvl w:ilvl="3" w:tplc="0409000F" w:tentative="1">
+      <w:start w:val="1"/>
+      <w:numFmt w:val="decimal"/>
+      <w:lvlText w:val="%4."/>
+      <w:lvlJc w:val="left"/>
+      <w:pPr>
+        <w:ind w:left="2880" w:hanging="360"/>
+      </w:pPr>
+    </w:lvl>
+    <w:lvl w:ilvl="4" w:tplc="04090019" w:tentative="1">
+      <w:start w:val="1"/>
+      <w:numFmt w:val="lowerLetter"/>
+      <w:lvlText w:val="%5."/>
+      <w:lvlJc w:val="left"/>
+      <w:pPr>
+        <w:ind w:left="3600" w:hanging="360"/>
+      </w:pPr>
+    </w:lvl>
+    <w:lvl w:ilvl="5" w:tplc="0409001B" w:tentative="1">
+      <w:start w:val="1"/>
+      <w:numFmt w:val="lowerRoman"/>
+      <w:lvlText w:val="%6."/>
+      <w:lvlJc w:val="right"/>
+      <w:pPr>
+        <w:ind w:left="4320" w:hanging="180"/>
+      </w:pPr>
+    </w:lvl>
+    <w:lvl w:ilvl="6" w:tplc="0409000F" w:tentative="1">
+      <w:start w:val="1"/>
+      <w:numFmt w:val="decimal"/>
+      <w:lvlText w:val="%7."/>
+      <w:lvlJc w:val="left"/>
+      <w:pPr>
+        <w:ind w:left="5040" w:hanging="360"/>
+      </w:pPr>
+    </w:lvl>
+    <w:lvl w:ilvl="7" w:tplc="04090019" w:tentative="1">
+      <w:start w:val="1"/>
+      <w:numFmt w:val="lowerLetter"/>
+      <w:lvlText w:val="%8."/>
+      <w:lvlJc w:val="left"/>
+      <w:pPr>
+        <w:ind w:left="5760" w:hanging="360"/>
+      </w:pPr>
+    </w:lvl>
+    <w:lvl w:ilvl="8" w:tplc="0409001B" w:tentative="1">
+      <w:start w:val="1"/>
+      <w:numFmt w:val="lowerRoman"/>
+      <w:lvlText w:val="%9."/>
+      <w:lvlJc w:val="right"/>
+      <w:pPr>
+        <w:ind w:left="6480" w:hanging="180"/>
+      </w:pPr>
+    </w:lvl>
+  </w:abstractNum>
+  <w:abstractNum w:abstractNumId="4">
+    <w:nsid w:val="4F106750"/>
+    <w:multiLevelType w:val="hybridMultilevel"/>
+    <w:tmpl w:val="6966FE1A"/>
+    <w:lvl w:ilvl="0" w:tplc="04090001">
+      <w:start w:val="1"/>
+      <w:numFmt w:val="bullet"/>
+      <w:lvlText w:val=""/>
+      <w:lvlJc w:val="left"/>
+      <w:pPr>
+        <w:ind w:left="720" w:hanging="360"/>
+      </w:pPr>
+      <w:rPr>
+        <w:rFonts w:ascii="Symbol" w:hAnsi="Symbol" w:hint="default"/>
+      </w:rPr>
+    </w:lvl>
+    <w:lvl w:ilvl="1" w:tplc="04090003" w:tentative="1">
+      <w:start w:val="1"/>
+      <w:numFmt w:val="bullet"/>
+      <w:lvlText w:val="o"/>
+      <w:lvlJc w:val="left"/>
+      <w:pPr>
+        <w:ind w:left="1440" w:hanging="360"/>
+      </w:pPr>
+      <w:rPr>
+        <w:rFonts w:ascii="Courier New" w:hAnsi="Courier New" w:cs="Courier New" w:hint="default"/>
+      </w:rPr>
+    </w:lvl>
+    <w:lvl w:ilvl="2" w:tplc="04090005" w:tentative="1">
+      <w:start w:val="1"/>
+      <w:numFmt w:val="bullet"/>
+      <w:lvlText w:val=""/>
+      <w:lvlJc w:val="left"/>
+      <w:pPr>
+        <w:ind w:left="2160" w:hanging="360"/>
+      </w:pPr>
+      <w:rPr>
+        <w:rFonts w:ascii="Wingdings" w:hAnsi="Wingdings" w:hint="default"/>
+      </w:rPr>
+    </w:lvl>
+    <w:lvl w:ilvl="3" w:tplc="04090001" w:tentative="1">
+      <w:start w:val="1"/>
+      <w:numFmt w:val="bullet"/>
+      <w:lvlText w:val=""/>
+      <w:lvlJc w:val="left"/>
+      <w:pPr>
+        <w:ind w:left="2880" w:hanging="360"/>
+      </w:pPr>
+      <w:rPr>
+        <w:rFonts w:ascii="Symbol" w:hAnsi="Symbol" w:hint="default"/>
+      </w:rPr>
+    </w:lvl>
+    <w:lvl w:ilvl="4" w:tplc="04090003" w:tentative="1">
+      <w:start w:val="1"/>
+      <w:numFmt w:val="bullet"/>
+      <w:lvlText w:val="o"/>
+      <w:lvlJc w:val="left"/>
+      <w:pPr>
+        <w:ind w:left="3600" w:hanging="360"/>
+      </w:pPr>
+      <w:rPr>
+        <w:rFonts w:ascii="Courier New" w:hAnsi="Courier New" w:cs="Courier New" w:hint="default"/>
+      </w:rPr>
+    </w:lvl>
+    <w:lvl w:ilvl="5" w:tplc="04090005" w:tentative="1">
+      <w:start w:val="1"/>
+      <w:numFmt w:val="bullet"/>
+      <w:lvlText w:val=""/>
+      <w:lvlJc w:val="left"/>
+      <w:pPr>
+        <w:ind w:left="4320" w:hanging="360"/>
+      </w:pPr>
+      <w:rPr>
+        <w:rFonts w:ascii="Wingdings" w:hAnsi="Wingdings" w:hint="default"/>
+      </w:rPr>
+    </w:lvl>
+    <w:lvl w:ilvl="6" w:tplc="04090001" w:tentative="1">
+      <w:start w:val="1"/>
+      <w:numFmt w:val="bullet"/>
+      <w:lvlText w:val=""/>
+      <w:lvlJc w:val="left"/>
+      <w:pPr>
+        <w:ind w:left="5040" w:hanging="360"/>
+      </w:pPr>
+      <w:rPr>
+        <w:rFonts w:ascii="Symbol" w:hAnsi="Symbol" w:hint="default"/>
+      </w:rPr>
+    </w:lvl>
+    <w:lvl w:ilvl="7" w:tplc="04090003" w:tentative="1">
+      <w:start w:val="1"/>
+      <w:numFmt w:val="bullet"/>
+      <w:lvlText w:val="o"/>
+      <w:lvlJc w:val="left"/>
+      <w:pPr>
+        <w:ind w:left="5760" w:hanging="360"/>
+      </w:pPr>
+      <w:rPr>
+        <w:rFonts w:ascii="Courier New" w:hAnsi="Courier New" w:cs="Courier New" w:hint="default"/>
+      </w:rPr>
+    </w:lvl>
+    <w:lvl w:ilvl="8" w:tplc="04090005" w:tentative="1">
+      <w:start w:val="1"/>
+      <w:numFmt w:val="bullet"/>
+      <w:lvlText w:val=""/>
+      <w:lvlJc w:val="left"/>
+      <w:pPr>
+        <w:ind w:left="6480" w:hanging="360"/>
+      </w:pPr>
+      <w:rPr>
+        <w:rFonts w:ascii="Wingdings" w:hAnsi="Wingdings" w:hint="default"/>
+      </w:rPr>
+    </w:lvl>
+  </w:abstractNum>
+  <w:abstractNum w:abstractNumId="5">
     <w:nsid w:val="5EAD6B15"/>
     <w:multiLevelType w:val="hybridMultilevel"/>
     <w:tmpl w:val="A5CAA964"/>
@@ -831,7 +1648,93 @@
       </w:rPr>
     </w:lvl>
   </w:abstractNum>
-  <w:abstractNum w:abstractNumId="2">
+  <w:abstractNum w:abstractNumId="6">
+    <w:nsid w:val="60EE56B6"/>
+    <w:multiLevelType w:val="hybridMultilevel"/>
+    <w:tmpl w:val="B936BC56"/>
+    <w:lvl w:ilvl="0" w:tplc="0409001B">
+      <w:start w:val="1"/>
+      <w:numFmt w:val="lowerRoman"/>
+      <w:lvlText w:val="%1."/>
+      <w:lvlJc w:val="right"/>
+      <w:pPr>
+        <w:ind w:left="720" w:hanging="360"/>
+      </w:pPr>
+    </w:lvl>
+    <w:lvl w:ilvl="1" w:tplc="04090019" w:tentative="1">
+      <w:start w:val="1"/>
+      <w:numFmt w:val="lowerLetter"/>
+      <w:lvlText w:val="%2."/>
+      <w:lvlJc w:val="left"/>
+      <w:pPr>
+        <w:ind w:left="1440" w:hanging="360"/>
+      </w:pPr>
+    </w:lvl>
+    <w:lvl w:ilvl="2" w:tplc="0409001B" w:tentative="1">
+      <w:start w:val="1"/>
+      <w:numFmt w:val="lowerRoman"/>
+      <w:lvlText w:val="%3."/>
+      <w:lvlJc w:val="right"/>
+      <w:pPr>
+        <w:ind w:left="2160" w:hanging="180"/>
+      </w:pPr>
+    </w:lvl>
+    <w:lvl w:ilvl="3" w:tplc="0409000F" w:tentative="1">
+      <w:start w:val="1"/>
+      <w:numFmt w:val="decimal"/>
+      <w:lvlText w:val="%4."/>
+      <w:lvlJc w:val="left"/>
+      <w:pPr>
+        <w:ind w:left="2880" w:hanging="360"/>
+      </w:pPr>
+    </w:lvl>
+    <w:lvl w:ilvl="4" w:tplc="04090019" w:tentative="1">
+      <w:start w:val="1"/>
+      <w:numFmt w:val="lowerLetter"/>
+      <w:lvlText w:val="%5."/>
+      <w:lvlJc w:val="left"/>
+      <w:pPr>
+        <w:ind w:left="3600" w:hanging="360"/>
+      </w:pPr>
+    </w:lvl>
+    <w:lvl w:ilvl="5" w:tplc="0409001B" w:tentative="1">
+      <w:start w:val="1"/>
+      <w:numFmt w:val="lowerRoman"/>
+      <w:lvlText w:val="%6."/>
+      <w:lvlJc w:val="right"/>
+      <w:pPr>
+        <w:ind w:left="4320" w:hanging="180"/>
+      </w:pPr>
+    </w:lvl>
+    <w:lvl w:ilvl="6" w:tplc="0409000F" w:tentative="1">
+      <w:start w:val="1"/>
+      <w:numFmt w:val="decimal"/>
+      <w:lvlText w:val="%7."/>
+      <w:lvlJc w:val="left"/>
+      <w:pPr>
+        <w:ind w:left="5040" w:hanging="360"/>
+      </w:pPr>
+    </w:lvl>
+    <w:lvl w:ilvl="7" w:tplc="04090019" w:tentative="1">
+      <w:start w:val="1"/>
+      <w:numFmt w:val="lowerLetter"/>
+      <w:lvlText w:val="%8."/>
+      <w:lvlJc w:val="left"/>
+      <w:pPr>
+        <w:ind w:left="5760" w:hanging="360"/>
+      </w:pPr>
+    </w:lvl>
+    <w:lvl w:ilvl="8" w:tplc="0409001B" w:tentative="1">
+      <w:start w:val="1"/>
+      <w:numFmt w:val="lowerRoman"/>
+      <w:lvlText w:val="%9."/>
+      <w:lvlJc w:val="right"/>
+      <w:pPr>
+        <w:ind w:left="6480" w:hanging="180"/>
+      </w:pPr>
+    </w:lvl>
+  </w:abstractNum>
+  <w:abstractNum w:abstractNumId="7">
     <w:nsid w:val="69327D03"/>
     <w:multiLevelType w:val="hybridMultilevel"/>
     <w:tmpl w:val="75A24F0E"/>
@@ -917,10 +1820,10 @@
       </w:pPr>
     </w:lvl>
   </w:abstractNum>
-  <w:abstractNum w:abstractNumId="3">
+  <w:abstractNum w:abstractNumId="8">
     <w:nsid w:val="7A22461A"/>
     <w:multiLevelType w:val="hybridMultilevel"/>
-    <w:tmpl w:val="D5D6F548"/>
+    <w:tmpl w:val="8BBE7EAC"/>
     <w:lvl w:ilvl="0" w:tplc="0409001B">
       <w:start w:val="1"/>
       <w:numFmt w:val="lowerRoman"/>
@@ -1004,16 +1907,31 @@
     </w:lvl>
   </w:abstractNum>
   <w:num w:numId="1">
+    <w:abstractNumId w:val="1"/>
+  </w:num>
+  <w:num w:numId="2">
+    <w:abstractNumId w:val="5"/>
+  </w:num>
+  <w:num w:numId="3">
+    <w:abstractNumId w:val="7"/>
+  </w:num>
+  <w:num w:numId="4">
+    <w:abstractNumId w:val="8"/>
+  </w:num>
+  <w:num w:numId="5">
+    <w:abstractNumId w:val="2"/>
+  </w:num>
+  <w:num w:numId="6">
     <w:abstractNumId w:val="0"/>
   </w:num>
-  <w:num w:numId="2">
-    <w:abstractNumId w:val="1"/>
+  <w:num w:numId="7">
+    <w:abstractNumId w:val="3"/>
   </w:num>
-  <w:num w:numId="3">
-    <w:abstractNumId w:val="2"/>
+  <w:num w:numId="8">
+    <w:abstractNumId w:val="6"/>
   </w:num>
-  <w:num w:numId="4">
-    <w:abstractNumId w:val="3"/>
+  <w:num w:numId="9">
+    <w:abstractNumId w:val="4"/>
   </w:num>
 </w:numbering>
 </file>
@@ -1632,6 +2550,54 @@
       <w:contextualSpacing/>
     </w:pPr>
   </w:style>
+  <w:style w:type="paragraph" w:styleId="Header">
+    <w:name w:val="header"/>
+    <w:basedOn w:val="Normal"/>
+    <w:link w:val="HeaderChar"/>
+    <w:uiPriority w:val="99"/>
+    <w:semiHidden/>
+    <w:unhideWhenUsed/>
+    <w:rsid w:val="00D77538"/>
+    <w:pPr>
+      <w:tabs>
+        <w:tab w:val="center" w:pos="4680"/>
+        <w:tab w:val="right" w:pos="9360"/>
+      </w:tabs>
+      <w:spacing w:after="0" w:line="240" w:lineRule="auto"/>
+    </w:pPr>
+  </w:style>
+  <w:style w:type="character" w:customStyle="1" w:styleId="HeaderChar">
+    <w:name w:val="Header Char"/>
+    <w:basedOn w:val="DefaultParagraphFont"/>
+    <w:link w:val="Header"/>
+    <w:uiPriority w:val="99"/>
+    <w:semiHidden/>
+    <w:rsid w:val="00D77538"/>
+  </w:style>
+  <w:style w:type="paragraph" w:styleId="Footer">
+    <w:name w:val="footer"/>
+    <w:basedOn w:val="Normal"/>
+    <w:link w:val="FooterChar"/>
+    <w:uiPriority w:val="99"/>
+    <w:semiHidden/>
+    <w:unhideWhenUsed/>
+    <w:rsid w:val="00D77538"/>
+    <w:pPr>
+      <w:tabs>
+        <w:tab w:val="center" w:pos="4680"/>
+        <w:tab w:val="right" w:pos="9360"/>
+      </w:tabs>
+      <w:spacing w:after="0" w:line="240" w:lineRule="auto"/>
+    </w:pPr>
+  </w:style>
+  <w:style w:type="character" w:customStyle="1" w:styleId="FooterChar">
+    <w:name w:val="Footer Char"/>
+    <w:basedOn w:val="DefaultParagraphFont"/>
+    <w:link w:val="Footer"/>
+    <w:uiPriority w:val="99"/>
+    <w:semiHidden/>
+    <w:rsid w:val="00D77538"/>
+  </w:style>
 </w:styles>
 </file>
 

</xml_diff>